<commit_message>
Add lr2_tz some remarks
</commit_message>
<xml_diff>
--- a/ЛР2_фаерволл.docx
+++ b/ЛР2_фаерволл.docx
@@ -1390,7 +1390,7 @@
               <w:rPr>
                 <w:szCs w:val="24"/>
               </w:rPr>
-              <w:t>ОАО «Лаборатория ППШ»</w:t>
+              <w:t>ОАО «Компания»</w:t>
             </w:r>
           </w:p>
           <w:p>
@@ -1559,7 +1559,7 @@
           <w:szCs w:val="28"/>
           <w:lang w:val="en-US"/>
         </w:rPr>
-        <w:t>RU</w:t>
+        <w:t>643</w:t>
       </w:r>
       <w:r>
         <w:rPr>
@@ -1729,7 +1729,7 @@
             <w:tblPr>
               <w:tblW w:w="9345" w:type="dxa"/>
               <w:jc w:val="left"/>
-              <w:tblInd w:w="216" w:type="dxa"/>
+              <w:tblInd w:w="324" w:type="dxa"/>
               <w:tblLayout w:type="fixed"/>
               <w:tblCellMar>
                 <w:top w:w="0" w:type="dxa"/>
@@ -2014,9 +2014,8 @@
     <w:p>
       <w:pPr>
         <w:sectPr>
-          <w:headerReference w:type="even" r:id="rId5"/>
-          <w:headerReference w:type="default" r:id="rId6"/>
-          <w:headerReference w:type="first" r:id="rId7"/>
+          <w:headerReference w:type="default" r:id="rId5"/>
+          <w:headerReference w:type="first" r:id="rId6"/>
           <w:type w:val="nextPage"/>
           <w:pgSz w:w="11906" w:h="16838"/>
           <w:pgMar w:left="1701" w:right="850" w:gutter="0" w:header="708" w:top="993" w:footer="0" w:bottom="1134"/>
@@ -2082,7 +2081,16 @@
           <w:szCs w:val="28"/>
           <w:lang w:val="en-US"/>
         </w:rPr>
-        <w:t>RU.1037804000563.001</w:t>
+        <w:t>643.</w:t>
+      </w:r>
+      <w:r>
+        <w:rPr>
+          <w:rFonts w:cs="Times New Roman" w:ascii="Times New Roman" w:hAnsi="Times New Roman"/>
+          <w:sz w:val="28"/>
+          <w:szCs w:val="28"/>
+          <w:lang w:val="en-US"/>
+        </w:rPr>
+        <w:t>1037804000563.001</w:t>
       </w:r>
       <w:r>
         <w:rPr>
@@ -2414,25 +2422,14 @@
           <w:szCs w:val="28"/>
           <w:lang w:val="en-US"/>
         </w:rPr>
-        <w:t>RU</w:t>
+        <w:t>643</w:t>
       </w:r>
       <w:r>
         <w:rPr>
           <w:sz w:val="28"/>
           <w:szCs w:val="28"/>
         </w:rPr>
-        <w:t>.</w:t>
-      </w:r>
-      <w:r>
-        <w:rPr/>
-        <w:t xml:space="preserve"> </w:t>
-      </w:r>
-      <w:r>
-        <w:rPr>
-          <w:sz w:val="28"/>
-          <w:szCs w:val="28"/>
-        </w:rPr>
-        <w:t xml:space="preserve">1037804000563.001001.00001-01 </w:t>
+        <w:t xml:space="preserve">.1037804000563.001001.00001-01 </w:t>
       </w:r>
       <w:r>
         <w:rPr>
@@ -2687,9 +2684,8 @@
     <w:p>
       <w:pPr>
         <w:sectPr>
-          <w:headerReference w:type="even" r:id="rId8"/>
-          <w:headerReference w:type="default" r:id="rId9"/>
-          <w:headerReference w:type="first" r:id="rId10"/>
+          <w:headerReference w:type="default" r:id="rId7"/>
+          <w:headerReference w:type="first" r:id="rId8"/>
           <w:type w:val="nextPage"/>
           <w:pgSz w:w="11906" w:h="16838"/>
           <w:pgMar w:left="1701" w:right="850" w:gutter="0" w:header="708" w:top="993" w:footer="0" w:bottom="1134"/>
@@ -3157,7 +3153,7 @@
           <w:rFonts w:ascii="Times New Roman" w:hAnsi="Times New Roman"/>
           <w:sz w:val="24"/>
         </w:rPr>
-        <w:t>Наименование испытуемой программы: RU.</w:t>
+        <w:t>Наименование испытуемой программы: 643.</w:t>
       </w:r>
       <w:r>
         <w:rPr>
@@ -3270,7 +3266,7 @@
           <w:rFonts w:ascii="Times New Roman" w:hAnsi="Times New Roman"/>
           <w:sz w:val="24"/>
         </w:rPr>
-        <w:t>Обозначение испытуемой программы: RU.</w:t>
+        <w:t>Обозначение испытуемой программы: 643.</w:t>
       </w:r>
       <w:r>
         <w:rPr>
@@ -3536,6 +3532,125 @@
     </w:p>
     <w:p>
       <w:pPr>
+        <w:pStyle w:val="BodyText"/>
+        <w:numPr>
+          <w:ilvl w:val="0"/>
+          <w:numId w:val="0"/>
+        </w:numPr>
+        <w:spacing w:lineRule="auto" w:line="360"/>
+        <w:ind w:hanging="0" w:left="1287"/>
+        <w:rPr>
+          <w:rFonts w:ascii="Times New Roman" w:hAnsi="Times New Roman"/>
+          <w:sz w:val="24"/>
+          <w:szCs w:val="28"/>
+        </w:rPr>
+      </w:pPr>
+      <w:r>
+        <w:rPr>
+          <w:rStyle w:val="Strong"/>
+          <w:sz w:val="24"/>
+          <w:szCs w:val="28"/>
+        </w:rPr>
+        <w:t>- IP-фильтрация:</w:t>
+      </w:r>
+      <w:r>
+        <w:rPr>
+          <w:sz w:val="24"/>
+          <w:szCs w:val="28"/>
+        </w:rPr>
+        <w:t xml:space="preserve"> фильтрация на основе IP-адресов, сетевых масок, источников и получателей.</w:t>
+      </w:r>
+    </w:p>
+    <w:p>
+      <w:pPr>
+        <w:pStyle w:val="BodyText"/>
+        <w:numPr>
+          <w:ilvl w:val="0"/>
+          <w:numId w:val="0"/>
+        </w:numPr>
+        <w:spacing w:lineRule="auto" w:line="360"/>
+        <w:ind w:hanging="0" w:left="1287"/>
+        <w:rPr>
+          <w:rFonts w:ascii="Times New Roman" w:hAnsi="Times New Roman"/>
+          <w:sz w:val="24"/>
+          <w:szCs w:val="28"/>
+        </w:rPr>
+      </w:pPr>
+      <w:r>
+        <w:rPr>
+          <w:rStyle w:val="Strong"/>
+        </w:rPr>
+        <w:t>- TCP/UDP-портовая фильтрация:</w:t>
+      </w:r>
+      <w:r>
+        <w:rPr/>
+        <w:t xml:space="preserve"> контроль доступа к определенным портам на основе TCP и UDP.</w:t>
+      </w:r>
+    </w:p>
+    <w:p>
+      <w:pPr>
+        <w:pStyle w:val="BodyText"/>
+        <w:numPr>
+          <w:ilvl w:val="0"/>
+          <w:numId w:val="0"/>
+        </w:numPr>
+        <w:spacing w:lineRule="auto" w:line="360"/>
+        <w:ind w:hanging="0" w:left="1287"/>
+        <w:rPr>
+          <w:rFonts w:ascii="Times New Roman" w:hAnsi="Times New Roman"/>
+          <w:sz w:val="24"/>
+          <w:szCs w:val="28"/>
+        </w:rPr>
+      </w:pPr>
+      <w:r>
+        <w:rPr>
+          <w:rStyle w:val="Strong"/>
+        </w:rPr>
+        <w:t>- ICMP:</w:t>
+      </w:r>
+      <w:r>
+        <w:rPr/>
+        <w:t xml:space="preserve"> управление доступом к ICMP-пакетам для ограничения работы сетевых утилит вроде </w:t>
+      </w:r>
+      <w:r>
+        <w:rPr>
+          <w:rStyle w:val="SourceText"/>
+        </w:rPr>
+        <w:t>ping</w:t>
+      </w:r>
+      <w:r>
+        <w:rPr/>
+        <w:t>.</w:t>
+      </w:r>
+    </w:p>
+    <w:p>
+      <w:pPr>
+        <w:pStyle w:val="BodyText"/>
+        <w:numPr>
+          <w:ilvl w:val="0"/>
+          <w:numId w:val="0"/>
+        </w:numPr>
+        <w:spacing w:lineRule="auto" w:line="360"/>
+        <w:ind w:hanging="0" w:left="1287"/>
+        <w:rPr>
+          <w:rFonts w:ascii="Times New Roman" w:hAnsi="Times New Roman"/>
+          <w:sz w:val="24"/>
+          <w:szCs w:val="28"/>
+        </w:rPr>
+      </w:pPr>
+      <w:r>
+        <w:rPr>
+          <w:rStyle w:val="Strong"/>
+        </w:rPr>
+        <w:t>- IPv4/IPv6:</w:t>
+      </w:r>
+      <w:r>
+        <w:rPr/>
+        <w:t xml:space="preserve"> поддержка обоих версий IP протокола для совместимости с различными сетями.</w:t>
+      </w:r>
+    </w:p>
+    <w:p>
+      <w:pPr>
         <w:pStyle w:val="tdtext1"/>
         <w:numPr>
           <w:ilvl w:val="0"/>
@@ -3559,6 +3674,89 @@
     </w:p>
     <w:p>
       <w:pPr>
+        <w:pStyle w:val="BodyText"/>
+        <w:numPr>
+          <w:ilvl w:val="0"/>
+          <w:numId w:val="0"/>
+        </w:numPr>
+        <w:spacing w:lineRule="auto" w:line="360"/>
+        <w:ind w:hanging="0" w:left="1287"/>
+        <w:rPr>
+          <w:rFonts w:ascii="Times New Roman" w:hAnsi="Times New Roman"/>
+          <w:sz w:val="24"/>
+          <w:szCs w:val="28"/>
+        </w:rPr>
+      </w:pPr>
+      <w:r>
+        <w:rPr>
+          <w:rStyle w:val="Strong"/>
+          <w:sz w:val="24"/>
+          <w:szCs w:val="28"/>
+        </w:rPr>
+        <w:t>- DPI (Deep Packet Inspection):</w:t>
+      </w:r>
+      <w:r>
+        <w:rPr>
+          <w:sz w:val="24"/>
+          <w:szCs w:val="28"/>
+        </w:rPr>
+        <w:t xml:space="preserve"> глубокий анализ пакетов для идентификации приложений вне зависимости от порта.</w:t>
+      </w:r>
+    </w:p>
+    <w:p>
+      <w:pPr>
+        <w:pStyle w:val="BodyText"/>
+        <w:numPr>
+          <w:ilvl w:val="0"/>
+          <w:numId w:val="0"/>
+        </w:numPr>
+        <w:spacing w:lineRule="auto" w:line="360"/>
+        <w:ind w:hanging="0" w:left="1287"/>
+        <w:rPr>
+          <w:rFonts w:ascii="Times New Roman" w:hAnsi="Times New Roman"/>
+          <w:sz w:val="24"/>
+          <w:szCs w:val="28"/>
+        </w:rPr>
+      </w:pPr>
+      <w:r>
+        <w:rPr>
+          <w:rStyle w:val="Strong"/>
+        </w:rPr>
+        <w:t>- Протоколы уровня приложения:</w:t>
+      </w:r>
+      <w:r>
+        <w:rPr/>
+        <w:t xml:space="preserve"> такие как HTTP, HTTPS, DNS, FTP, SMTP, POP3 и другие, для более точной фильтрации на основе типов приложений и служб.</w:t>
+      </w:r>
+    </w:p>
+    <w:p>
+      <w:pPr>
+        <w:pStyle w:val="BodyText"/>
+        <w:numPr>
+          <w:ilvl w:val="0"/>
+          <w:numId w:val="0"/>
+        </w:numPr>
+        <w:spacing w:lineRule="auto" w:line="360"/>
+        <w:ind w:hanging="0" w:left="1287"/>
+        <w:rPr>
+          <w:rFonts w:ascii="Times New Roman" w:hAnsi="Times New Roman"/>
+          <w:sz w:val="24"/>
+          <w:szCs w:val="28"/>
+        </w:rPr>
+      </w:pPr>
+      <w:r>
+        <w:rPr>
+          <w:rStyle w:val="Strong"/>
+        </w:rPr>
+        <w:t>- Application Layer Gateways (ALG):</w:t>
+      </w:r>
+      <w:r>
+        <w:rPr/>
+        <w:t xml:space="preserve"> позволяет межсетевому экрану "понимать" специфичные для приложений протоколы, такие как SIP или FTP, что упрощает их контроль.</w:t>
+      </w:r>
+    </w:p>
+    <w:p>
+      <w:pPr>
         <w:pStyle w:val="tdtext1"/>
         <w:numPr>
           <w:ilvl w:val="0"/>
@@ -3577,7 +3775,108 @@
           <w:sz w:val="24"/>
           <w:szCs w:val="28"/>
         </w:rPr>
-        <w:t xml:space="preserve">контентная фильтрация — анализ посещаемых пользователем интернет-страниц (URL) с целью предотвращения доступа к запрещенным или вредоносным ресурсам;  </w:t>
+        <w:t>контентная фильтрация — анализ посещаемых пользователем интернет-страниц (URL) с целью предотвращения доступа к запрещенным или вредоносным ресурсам;</w:t>
+      </w:r>
+    </w:p>
+    <w:p>
+      <w:pPr>
+        <w:pStyle w:val="tdtext1"/>
+        <w:numPr>
+          <w:ilvl w:val="0"/>
+          <w:numId w:val="0"/>
+        </w:numPr>
+        <w:spacing w:lineRule="auto" w:line="360"/>
+        <w:ind w:hanging="0" w:left="1287"/>
+        <w:rPr>
+          <w:rFonts w:ascii="Times New Roman" w:hAnsi="Times New Roman"/>
+          <w:sz w:val="24"/>
+          <w:szCs w:val="28"/>
+        </w:rPr>
+      </w:pPr>
+      <w:r>
+        <w:rPr>
+          <w:rFonts w:ascii="Times New Roman" w:hAnsi="Times New Roman"/>
+          <w:sz w:val="24"/>
+          <w:szCs w:val="28"/>
+        </w:rPr>
+        <w:t xml:space="preserve">- </w:t>
+      </w:r>
+      <w:r>
+        <w:rPr>
+          <w:rStyle w:val="Strong"/>
+          <w:rFonts w:ascii="Times New Roman" w:hAnsi="Times New Roman"/>
+          <w:sz w:val="24"/>
+          <w:szCs w:val="28"/>
+        </w:rPr>
+        <w:t>URL-фильтрация:</w:t>
+      </w:r>
+      <w:r>
+        <w:rPr>
+          <w:rFonts w:ascii="Times New Roman" w:hAnsi="Times New Roman"/>
+          <w:sz w:val="24"/>
+          <w:szCs w:val="28"/>
+        </w:rPr>
+        <w:t xml:space="preserve"> контроль доступа к веб-ресурсам с использованием баз данных запрещённых сайтов (URL Blacklist).</w:t>
+      </w:r>
+    </w:p>
+    <w:p>
+      <w:pPr>
+        <w:pStyle w:val="tdtext1"/>
+        <w:numPr>
+          <w:ilvl w:val="0"/>
+          <w:numId w:val="0"/>
+        </w:numPr>
+        <w:spacing w:lineRule="auto" w:line="360"/>
+        <w:ind w:hanging="0" w:left="1287"/>
+        <w:rPr>
+          <w:rFonts w:ascii="Times New Roman" w:hAnsi="Times New Roman"/>
+          <w:sz w:val="24"/>
+          <w:szCs w:val="28"/>
+        </w:rPr>
+      </w:pPr>
+      <w:r>
+        <w:rPr>
+          <w:rStyle w:val="Strong"/>
+        </w:rPr>
+        <w:t>- HTTP/HTTPS фильтрация:</w:t>
+      </w:r>
+      <w:r>
+        <w:rPr/>
+        <w:t xml:space="preserve"> анализ заголовков и содержимого запросов в HTTP и HTTPS для предотвращения доступа к нежелательным сайтам.</w:t>
+      </w:r>
+    </w:p>
+    <w:p>
+      <w:pPr>
+        <w:pStyle w:val="tdtext1"/>
+        <w:numPr>
+          <w:ilvl w:val="0"/>
+          <w:numId w:val="0"/>
+        </w:numPr>
+        <w:spacing w:lineRule="auto" w:line="360"/>
+        <w:ind w:hanging="0" w:left="1287"/>
+        <w:rPr>
+          <w:rFonts w:ascii="Times New Roman" w:hAnsi="Times New Roman"/>
+          <w:sz w:val="24"/>
+          <w:szCs w:val="28"/>
+        </w:rPr>
+      </w:pPr>
+      <w:r>
+        <w:rPr>
+          <w:rStyle w:val="Strong"/>
+        </w:rPr>
+        <w:t>- SNI (Server Name Indication) фильтрация:</w:t>
+      </w:r>
+      <w:r>
+        <w:rPr/>
+        <w:t xml:space="preserve"> позволяет блокировать сайты на основе имени сервера, даже если соединение зашифровано</w:t>
+      </w:r>
+      <w:r>
+        <w:rPr>
+          <w:rFonts w:ascii="Times New Roman" w:hAnsi="Times New Roman"/>
+          <w:sz w:val="24"/>
+          <w:szCs w:val="28"/>
+        </w:rPr>
+        <w:t xml:space="preserve">  </w:t>
       </w:r>
     </w:p>
     <w:p>
@@ -3605,6 +3904,89 @@
     </w:p>
     <w:p>
       <w:pPr>
+        <w:pStyle w:val="BodyText"/>
+        <w:numPr>
+          <w:ilvl w:val="0"/>
+          <w:numId w:val="0"/>
+        </w:numPr>
+        <w:spacing w:lineRule="auto" w:line="360"/>
+        <w:ind w:hanging="0" w:left="1287"/>
+        <w:rPr>
+          <w:rFonts w:ascii="Times New Roman" w:hAnsi="Times New Roman"/>
+          <w:sz w:val="24"/>
+          <w:szCs w:val="28"/>
+        </w:rPr>
+      </w:pPr>
+      <w:r>
+        <w:rPr>
+          <w:rStyle w:val="Strong"/>
+          <w:sz w:val="24"/>
+          <w:szCs w:val="28"/>
+        </w:rPr>
+        <w:t>- IDS/IPS системы:</w:t>
+      </w:r>
+      <w:r>
+        <w:rPr>
+          <w:sz w:val="24"/>
+          <w:szCs w:val="28"/>
+        </w:rPr>
+        <w:t xml:space="preserve"> использует сигнатурный и аномальный анализ для выявления угроз, таких как Snort или Suricata.</w:t>
+      </w:r>
+    </w:p>
+    <w:p>
+      <w:pPr>
+        <w:pStyle w:val="BodyText"/>
+        <w:numPr>
+          <w:ilvl w:val="0"/>
+          <w:numId w:val="0"/>
+        </w:numPr>
+        <w:spacing w:lineRule="auto" w:line="360"/>
+        <w:ind w:hanging="0" w:left="1287"/>
+        <w:rPr>
+          <w:rFonts w:ascii="Times New Roman" w:hAnsi="Times New Roman"/>
+          <w:sz w:val="24"/>
+          <w:szCs w:val="28"/>
+        </w:rPr>
+      </w:pPr>
+      <w:r>
+        <w:rPr>
+          <w:rStyle w:val="Strong"/>
+        </w:rPr>
+        <w:t>- Сигнатуры и базы данных угроз:</w:t>
+      </w:r>
+      <w:r>
+        <w:rPr/>
+        <w:t xml:space="preserve"> база данных известных сигнатур атак, таких как SQL-инъекции, DDoS, brute force, и других типов атак.</w:t>
+      </w:r>
+    </w:p>
+    <w:p>
+      <w:pPr>
+        <w:pStyle w:val="BodyText"/>
+        <w:numPr>
+          <w:ilvl w:val="0"/>
+          <w:numId w:val="0"/>
+        </w:numPr>
+        <w:spacing w:lineRule="auto" w:line="360"/>
+        <w:ind w:hanging="0" w:left="1287"/>
+        <w:rPr>
+          <w:rFonts w:ascii="Times New Roman" w:hAnsi="Times New Roman"/>
+          <w:sz w:val="24"/>
+          <w:szCs w:val="28"/>
+        </w:rPr>
+      </w:pPr>
+      <w:r>
+        <w:rPr>
+          <w:rStyle w:val="Strong"/>
+        </w:rPr>
+        <w:t>- Протоколы уровня приложения и транспортного уровня:</w:t>
+      </w:r>
+      <w:r>
+        <w:rPr/>
+        <w:t xml:space="preserve"> контроль специфических протоколов (HTTP, FTP, DNS) для обнаружения и предотвращения попыток эксплуатации уязвимостей.</w:t>
+      </w:r>
+    </w:p>
+    <w:p>
+      <w:pPr>
         <w:pStyle w:val="tdtext1"/>
         <w:numPr>
           <w:ilvl w:val="0"/>
@@ -3628,6 +4010,89 @@
     </w:p>
     <w:p>
       <w:pPr>
+        <w:pStyle w:val="BodyText"/>
+        <w:numPr>
+          <w:ilvl w:val="0"/>
+          <w:numId w:val="0"/>
+        </w:numPr>
+        <w:spacing w:lineRule="auto" w:line="360"/>
+        <w:ind w:hanging="0" w:left="1287"/>
+        <w:rPr>
+          <w:rFonts w:ascii="Times New Roman" w:hAnsi="Times New Roman"/>
+          <w:sz w:val="24"/>
+          <w:szCs w:val="28"/>
+        </w:rPr>
+      </w:pPr>
+      <w:r>
+        <w:rPr>
+          <w:rStyle w:val="Strong"/>
+          <w:sz w:val="24"/>
+          <w:szCs w:val="28"/>
+        </w:rPr>
+        <w:t>- LDAP (Lightweight Directory Access Protocol):</w:t>
+      </w:r>
+      <w:r>
+        <w:rPr>
+          <w:sz w:val="24"/>
+          <w:szCs w:val="28"/>
+        </w:rPr>
+        <w:t xml:space="preserve"> для интеграции с корпоративными базами пользователей.</w:t>
+      </w:r>
+    </w:p>
+    <w:p>
+      <w:pPr>
+        <w:pStyle w:val="BodyText"/>
+        <w:numPr>
+          <w:ilvl w:val="0"/>
+          <w:numId w:val="0"/>
+        </w:numPr>
+        <w:spacing w:lineRule="auto" w:line="360"/>
+        <w:ind w:hanging="0" w:left="1287"/>
+        <w:rPr>
+          <w:rFonts w:ascii="Times New Roman" w:hAnsi="Times New Roman"/>
+          <w:sz w:val="24"/>
+          <w:szCs w:val="28"/>
+        </w:rPr>
+      </w:pPr>
+      <w:r>
+        <w:rPr>
+          <w:rStyle w:val="Strong"/>
+        </w:rPr>
+        <w:t>- Kerberos:</w:t>
+      </w:r>
+      <w:r>
+        <w:rPr/>
+        <w:t xml:space="preserve"> безопасный протокол аутентификации, часто используемый в корпоративных сетях.</w:t>
+      </w:r>
+    </w:p>
+    <w:p>
+      <w:pPr>
+        <w:pStyle w:val="BodyText"/>
+        <w:numPr>
+          <w:ilvl w:val="0"/>
+          <w:numId w:val="0"/>
+        </w:numPr>
+        <w:spacing w:lineRule="auto" w:line="360"/>
+        <w:ind w:hanging="0" w:left="1287"/>
+        <w:rPr>
+          <w:rFonts w:ascii="Times New Roman" w:hAnsi="Times New Roman"/>
+          <w:sz w:val="24"/>
+          <w:szCs w:val="28"/>
+        </w:rPr>
+      </w:pPr>
+      <w:r>
+        <w:rPr>
+          <w:rStyle w:val="Strong"/>
+        </w:rPr>
+        <w:t>- SAML/OAuth/OpenID Connect:</w:t>
+      </w:r>
+      <w:r>
+        <w:rPr/>
+        <w:t xml:space="preserve"> для реализации единого входа (SSO) и аутентификации пользователей.</w:t>
+      </w:r>
+    </w:p>
+    <w:p>
+      <w:pPr>
         <w:pStyle w:val="tdtext1"/>
         <w:numPr>
           <w:ilvl w:val="0"/>
@@ -3651,6 +4116,89 @@
     </w:p>
     <w:p>
       <w:pPr>
+        <w:pStyle w:val="BodyText"/>
+        <w:numPr>
+          <w:ilvl w:val="0"/>
+          <w:numId w:val="0"/>
+        </w:numPr>
+        <w:spacing w:lineRule="auto" w:line="360"/>
+        <w:ind w:hanging="0" w:left="1287"/>
+        <w:rPr>
+          <w:rFonts w:ascii="Times New Roman" w:hAnsi="Times New Roman"/>
+          <w:sz w:val="24"/>
+          <w:szCs w:val="28"/>
+        </w:rPr>
+      </w:pPr>
+      <w:r>
+        <w:rPr>
+          <w:rStyle w:val="Strong"/>
+          <w:sz w:val="24"/>
+          <w:szCs w:val="28"/>
+        </w:rPr>
+        <w:t>- HTTP/HTTPS/FTP сканирование:</w:t>
+      </w:r>
+      <w:r>
+        <w:rPr>
+          <w:sz w:val="24"/>
+          <w:szCs w:val="28"/>
+        </w:rPr>
+        <w:t xml:space="preserve"> проверка загружаемых файлов при помощи прокси и DPI для обнаружения вредоносного кода.</w:t>
+      </w:r>
+    </w:p>
+    <w:p>
+      <w:pPr>
+        <w:pStyle w:val="BodyText"/>
+        <w:numPr>
+          <w:ilvl w:val="0"/>
+          <w:numId w:val="0"/>
+        </w:numPr>
+        <w:spacing w:lineRule="auto" w:line="360"/>
+        <w:ind w:hanging="0" w:left="1287"/>
+        <w:rPr>
+          <w:rFonts w:ascii="Times New Roman" w:hAnsi="Times New Roman"/>
+          <w:sz w:val="24"/>
+          <w:szCs w:val="28"/>
+        </w:rPr>
+      </w:pPr>
+      <w:r>
+        <w:rPr>
+          <w:rStyle w:val="Strong"/>
+        </w:rPr>
+        <w:t>- Сигнатурные антивирусные движки:</w:t>
+      </w:r>
+      <w:r>
+        <w:rPr/>
+        <w:t xml:space="preserve"> использование известных сигнатур вирусов для анализа содержимого файлов (например, ClamAV, Kaspersky).</w:t>
+      </w:r>
+    </w:p>
+    <w:p>
+      <w:pPr>
+        <w:pStyle w:val="BodyText"/>
+        <w:numPr>
+          <w:ilvl w:val="0"/>
+          <w:numId w:val="0"/>
+        </w:numPr>
+        <w:spacing w:lineRule="auto" w:line="360"/>
+        <w:ind w:hanging="0" w:left="1287"/>
+        <w:rPr>
+          <w:rFonts w:ascii="Times New Roman" w:hAnsi="Times New Roman"/>
+          <w:sz w:val="24"/>
+          <w:szCs w:val="28"/>
+        </w:rPr>
+      </w:pPr>
+      <w:r>
+        <w:rPr>
+          <w:rStyle w:val="Strong"/>
+        </w:rPr>
+        <w:t>- ICAP (Internet Content Adaptation Protocol):</w:t>
+      </w:r>
+      <w:r>
+        <w:rPr/>
+        <w:t xml:space="preserve"> протокол, который позволяет интеграцию межсетевого экрана с антивирусными системами для сканирования контент</w:t>
+      </w:r>
+    </w:p>
+    <w:p>
+      <w:pPr>
         <w:pStyle w:val="tdtext1"/>
         <w:numPr>
           <w:ilvl w:val="0"/>
@@ -3674,6 +4222,94 @@
     </w:p>
     <w:p>
       <w:pPr>
+        <w:pStyle w:val="BodyText"/>
+        <w:numPr>
+          <w:ilvl w:val="0"/>
+          <w:numId w:val="0"/>
+        </w:numPr>
+        <w:spacing w:lineRule="auto" w:line="360"/>
+        <w:ind w:hanging="0" w:left="1287"/>
+        <w:rPr/>
+      </w:pPr>
+      <w:r>
+        <w:rPr>
+          <w:rStyle w:val="Strong"/>
+        </w:rPr>
+        <w:t>- SMTP (Simple Mail Transfer Protocol):</w:t>
+      </w:r>
+      <w:r>
+        <w:rPr/>
+        <w:t xml:space="preserve"> для отправки электронной почты.</w:t>
+      </w:r>
+    </w:p>
+    <w:p>
+      <w:pPr>
+        <w:pStyle w:val="BodyText"/>
+        <w:numPr>
+          <w:ilvl w:val="0"/>
+          <w:numId w:val="0"/>
+        </w:numPr>
+        <w:spacing w:lineRule="auto" w:line="360"/>
+        <w:ind w:hanging="0" w:left="1287"/>
+        <w:rPr/>
+      </w:pPr>
+      <w:r>
+        <w:rPr>
+          <w:rStyle w:val="Strong"/>
+        </w:rPr>
+        <w:t>- POP3/IMAP:</w:t>
+      </w:r>
+      <w:r>
+        <w:rPr/>
+        <w:t xml:space="preserve"> для получения и управления электронной почтой.</w:t>
+      </w:r>
+    </w:p>
+    <w:p>
+      <w:pPr>
+        <w:pStyle w:val="BodyText"/>
+        <w:numPr>
+          <w:ilvl w:val="0"/>
+          <w:numId w:val="0"/>
+        </w:numPr>
+        <w:spacing w:lineRule="auto" w:line="360"/>
+        <w:ind w:hanging="0" w:left="1287"/>
+        <w:rPr/>
+      </w:pPr>
+      <w:r>
+        <w:rPr>
+          <w:rStyle w:val="Strong"/>
+        </w:rPr>
+        <w:t>- SPF, DKIM, DMARC:</w:t>
+      </w:r>
+      <w:r>
+        <w:rPr/>
+        <w:t xml:space="preserve"> для защиты от спама и фальсификации исходных адресов.</w:t>
+      </w:r>
+    </w:p>
+    <w:p>
+      <w:pPr>
+        <w:pStyle w:val="BodyText"/>
+        <w:numPr>
+          <w:ilvl w:val="0"/>
+          <w:numId w:val="0"/>
+        </w:numPr>
+        <w:spacing w:lineRule="auto" w:line="360"/>
+        <w:ind w:hanging="0" w:left="1287"/>
+        <w:rPr/>
+      </w:pPr>
+      <w:r>
+        <w:rPr>
+          <w:rStyle w:val="Strong"/>
+        </w:rPr>
+        <w:t>- Антивирусная и антиспам проверка:</w:t>
+      </w:r>
+      <w:r>
+        <w:rPr/>
+        <w:t xml:space="preserve"> фильтрация писем на наличие спама и вредоносных вложений.</w:t>
+      </w:r>
+    </w:p>
+    <w:p>
+      <w:pPr>
         <w:pStyle w:val="tdtext1"/>
         <w:numPr>
           <w:ilvl w:val="0"/>
@@ -3697,6 +4333,123 @@
     </w:p>
     <w:p>
       <w:pPr>
+        <w:pStyle w:val="BodyText"/>
+        <w:numPr>
+          <w:ilvl w:val="0"/>
+          <w:numId w:val="0"/>
+        </w:numPr>
+        <w:spacing w:lineRule="auto" w:line="360"/>
+        <w:ind w:hanging="0" w:left="1287"/>
+        <w:rPr>
+          <w:rFonts w:ascii="Times New Roman" w:hAnsi="Times New Roman"/>
+          <w:sz w:val="24"/>
+          <w:szCs w:val="28"/>
+        </w:rPr>
+      </w:pPr>
+      <w:r>
+        <w:rPr>
+          <w:rStyle w:val="Strong"/>
+          <w:sz w:val="24"/>
+          <w:szCs w:val="28"/>
+        </w:rPr>
+        <w:t>- IPSec (Internet Protocol Security):</w:t>
+      </w:r>
+      <w:r>
+        <w:rPr>
+          <w:sz w:val="24"/>
+          <w:szCs w:val="28"/>
+        </w:rPr>
+        <w:t xml:space="preserve"> защищенный протокол для туннелирования данных между удалёнными узлами.</w:t>
+      </w:r>
+    </w:p>
+    <w:p>
+      <w:pPr>
+        <w:pStyle w:val="BodyText"/>
+        <w:numPr>
+          <w:ilvl w:val="0"/>
+          <w:numId w:val="0"/>
+        </w:numPr>
+        <w:spacing w:lineRule="auto" w:line="360"/>
+        <w:ind w:hanging="0" w:left="1287"/>
+        <w:rPr>
+          <w:rFonts w:ascii="Times New Roman" w:hAnsi="Times New Roman"/>
+          <w:sz w:val="24"/>
+          <w:szCs w:val="28"/>
+        </w:rPr>
+      </w:pPr>
+      <w:r>
+        <w:rPr>
+          <w:rStyle w:val="Strong"/>
+          <w:sz w:val="24"/>
+          <w:szCs w:val="28"/>
+        </w:rPr>
+        <w:t xml:space="preserve">- </w:t>
+      </w:r>
+      <w:r>
+        <w:rPr>
+          <w:rStyle w:val="Strong"/>
+        </w:rPr>
+        <w:t>SSL/TLS VPN (Secure Sockets Layer/Transport Layer Security):</w:t>
+      </w:r>
+      <w:r>
+        <w:rPr/>
+        <w:t xml:space="preserve"> шифрование для защиты данных на уровне транспортного слоя.</w:t>
+      </w:r>
+    </w:p>
+    <w:p>
+      <w:pPr>
+        <w:pStyle w:val="BodyText"/>
+        <w:numPr>
+          <w:ilvl w:val="0"/>
+          <w:numId w:val="0"/>
+        </w:numPr>
+        <w:spacing w:lineRule="auto" w:line="360"/>
+        <w:ind w:hanging="0" w:left="1287"/>
+        <w:rPr>
+          <w:rFonts w:ascii="Times New Roman" w:hAnsi="Times New Roman"/>
+          <w:sz w:val="24"/>
+          <w:szCs w:val="28"/>
+        </w:rPr>
+      </w:pPr>
+      <w:r>
+        <w:rPr>
+          <w:rStyle w:val="Strong"/>
+        </w:rPr>
+        <w:t>- L2TP (Layer 2 Tunneling Protocol) с IPSec:</w:t>
+      </w:r>
+      <w:r>
+        <w:rPr/>
+        <w:t xml:space="preserve"> для туннелирования на втором уровне с дополнительной защитой IPSec.</w:t>
+      </w:r>
+    </w:p>
+    <w:p>
+      <w:pPr>
+        <w:pStyle w:val="BodyText"/>
+        <w:numPr>
+          <w:ilvl w:val="0"/>
+          <w:numId w:val="0"/>
+        </w:numPr>
+        <w:spacing w:lineRule="auto" w:line="360"/>
+        <w:ind w:hanging="0" w:left="1287"/>
+        <w:rPr>
+          <w:rFonts w:ascii="Times New Roman" w:hAnsi="Times New Roman"/>
+          <w:sz w:val="24"/>
+          <w:szCs w:val="28"/>
+        </w:rPr>
+      </w:pPr>
+      <w:r>
+        <w:rPr>
+          <w:rStyle w:val="Strong"/>
+        </w:rPr>
+        <w:t>- OpenVPN:</w:t>
+      </w:r>
+      <w:r>
+        <w:rPr/>
+        <w:t xml:space="preserve"> широко используемый VPN-протокол с поддержкой SSL/TLS для шифрования трафика.</w:t>
+      </w:r>
+    </w:p>
+    <w:p>
+      <w:pPr>
         <w:pStyle w:val="tdtoccaptionlevel11"/>
         <w:numPr>
           <w:ilvl w:val="0"/>
@@ -3795,25 +4548,7 @@
           <w:szCs w:val="28"/>
           <w:lang w:val="en-US"/>
         </w:rPr>
-        <w:t xml:space="preserve">Межсетевой экран PfSense. Руководство </w:t>
-      </w:r>
-      <w:r>
-        <w:rPr>
-          <w:rFonts w:ascii="Times New Roman" w:hAnsi="Times New Roman"/>
-          <w:sz w:val="24"/>
-          <w:szCs w:val="28"/>
-          <w:lang w:val="en-US"/>
-        </w:rPr>
-        <w:t>администратора</w:t>
-      </w:r>
-      <w:r>
-        <w:rPr>
-          <w:rFonts w:ascii="Times New Roman" w:hAnsi="Times New Roman"/>
-          <w:sz w:val="24"/>
-          <w:szCs w:val="28"/>
-          <w:lang w:val="en-US"/>
-        </w:rPr>
-        <w:t xml:space="preserve"> RU.1037804000563.001001.00001-01 91 01.</w:t>
+        <w:t>Межсетевой экран PfSense. Руководство администратора 643.1037804000563.001001.00001-01 91 01.</w:t>
       </w:r>
     </w:p>
     <w:p>
@@ -3941,7 +4676,7 @@
           <w:rFonts w:ascii="Times New Roman" w:hAnsi="Times New Roman"/>
           <w:sz w:val="24"/>
         </w:rPr>
-        <w:t xml:space="preserve"> RU.</w:t>
+        <w:t xml:space="preserve"> 643.</w:t>
       </w:r>
       <w:r>
         <w:rPr>
@@ -4021,7 +4756,7 @@
           <w:sz w:val="24"/>
           <w:szCs w:val="28"/>
         </w:rPr>
-        <w:t>. Протокол тестовых испытаний RU.1037804000563.001001.00001-01 92 02.</w:t>
+        <w:t>. Протокол тестовых испытаний 643.1037804000563.001001.00001-01 92 02.</w:t>
       </w:r>
     </w:p>
     <w:p>
@@ -4095,7 +4830,7 @@
           <w:sz w:val="24"/>
           <w:szCs w:val="28"/>
         </w:rPr>
-        <w:t>RU.1037804000563.001001.00001-01 90 01.</w:t>
+        <w:t>643.1037804000563.001001.00001-01 90 01.</w:t>
       </w:r>
     </w:p>
     <w:p>
@@ -4308,7 +5043,23 @@
           <w:sz w:val="24"/>
           <w:szCs w:val="28"/>
         </w:rPr>
-        <w:t>Коммутатор;</w:t>
+        <w:t xml:space="preserve">Коммутатор </w:t>
+      </w:r>
+      <w:r>
+        <w:rPr>
+          <w:rFonts w:ascii="Times New Roman" w:hAnsi="Times New Roman"/>
+          <w:sz w:val="24"/>
+          <w:szCs w:val="28"/>
+        </w:rPr>
+        <w:t>(Switch)</w:t>
+      </w:r>
+      <w:r>
+        <w:rPr>
+          <w:rFonts w:ascii="Times New Roman" w:hAnsi="Times New Roman"/>
+          <w:sz w:val="24"/>
+          <w:szCs w:val="28"/>
+        </w:rPr>
+        <w:t>;</w:t>
       </w:r>
     </w:p>
     <w:p>
@@ -4408,7 +5159,23 @@
           <w:sz w:val="24"/>
           <w:szCs w:val="28"/>
         </w:rPr>
-        <w:t>Маршрутизатор.</w:t>
+        <w:t xml:space="preserve">Маршрутизатор </w:t>
+      </w:r>
+      <w:r>
+        <w:rPr>
+          <w:rFonts w:ascii="Times New Roman" w:hAnsi="Times New Roman"/>
+          <w:sz w:val="24"/>
+          <w:szCs w:val="28"/>
+        </w:rPr>
+        <w:t>(Router)</w:t>
+      </w:r>
+      <w:r>
+        <w:rPr>
+          <w:rFonts w:ascii="Times New Roman" w:hAnsi="Times New Roman"/>
+          <w:sz w:val="24"/>
+          <w:szCs w:val="28"/>
+        </w:rPr>
+        <w:t>.</w:t>
       </w:r>
     </w:p>
     <w:p>
@@ -4442,7 +5209,7 @@
                     </pic:cNvPicPr>
                   </pic:nvPicPr>
                   <pic:blipFill>
-                    <a:blip r:embed="rId11"/>
+                    <a:blip r:embed="rId9"/>
                     <a:stretch>
                       <a:fillRect/>
                     </a:stretch>
@@ -4493,7 +5260,25 @@
           <w:szCs w:val="28"/>
         </w:rPr>
       </w:pPr>
-      <w:commentRangeStart w:id="3"/>
+      <w:r>
+        <w:rPr>
+          <w:rFonts w:ascii="Times New Roman" w:hAnsi="Times New Roman"/>
+          <w:sz w:val="24"/>
+          <w:szCs w:val="28"/>
+        </w:rPr>
+        <w:t>Требования к техническим характеристикам рабочих станций:</w:t>
+      </w:r>
+    </w:p>
+    <w:p>
+      <w:pPr>
+        <w:pStyle w:val="tdtext1"/>
+        <w:ind w:hanging="0" w:left="567"/>
+        <w:rPr>
+          <w:rFonts w:ascii="Times New Roman" w:hAnsi="Times New Roman"/>
+          <w:sz w:val="24"/>
+          <w:szCs w:val="28"/>
+        </w:rPr>
+      </w:pPr>
       <w:r>
         <w:rPr>
           <w:rFonts w:ascii="Times New Roman" w:hAnsi="Times New Roman"/>
@@ -4613,16 +5398,376 @@
         </w:rPr>
         <w:t>- для установки необходим привод CD-ROM (IDE/SATA/SCSI/USB).</w:t>
       </w:r>
-      <w:commentRangeEnd w:id="3"/>
-      <w:r>
-        <w:commentReference w:id="3"/>
-      </w:r>
-      <w:r>
-        <w:rPr>
-          <w:rFonts w:ascii="Times New Roman" w:hAnsi="Times New Roman"/>
-          <w:sz w:val="24"/>
-          <w:szCs w:val="28"/>
-        </w:rPr>
+    </w:p>
+    <w:p>
+      <w:pPr>
+        <w:pStyle w:val="tdtext1"/>
+        <w:ind w:hanging="0" w:left="567"/>
+        <w:rPr>
+          <w:rFonts w:ascii="Times New Roman" w:hAnsi="Times New Roman"/>
+          <w:sz w:val="24"/>
+          <w:szCs w:val="28"/>
+        </w:rPr>
+      </w:pPr>
+      <w:r>
+        <w:rPr>
+          <w:rFonts w:ascii="Times New Roman" w:hAnsi="Times New Roman"/>
+          <w:sz w:val="24"/>
+          <w:szCs w:val="28"/>
+        </w:rPr>
+        <w:t>Используемые технические средства:</w:t>
+      </w:r>
+    </w:p>
+    <w:p>
+      <w:pPr>
+        <w:pStyle w:val="tdtext1"/>
+        <w:ind w:hanging="0" w:left="567"/>
+        <w:rPr>
+          <w:rFonts w:ascii="Times New Roman" w:hAnsi="Times New Roman"/>
+          <w:sz w:val="24"/>
+          <w:szCs w:val="28"/>
+        </w:rPr>
+      </w:pPr>
+      <w:r>
+        <w:rPr>
+          <w:rFonts w:ascii="Times New Roman" w:hAnsi="Times New Roman"/>
+          <w:sz w:val="24"/>
+          <w:szCs w:val="28"/>
+        </w:rPr>
+        <w:t xml:space="preserve">Для компьютеров 1, 2, </w:t>
+      </w:r>
+      <w:r>
+        <w:rPr>
+          <w:rFonts w:ascii="Times New Roman" w:hAnsi="Times New Roman"/>
+          <w:sz w:val="24"/>
+          <w:szCs w:val="28"/>
+        </w:rPr>
+        <w:t>4</w:t>
+      </w:r>
+      <w:r>
+        <w:rPr>
+          <w:rFonts w:ascii="Times New Roman" w:hAnsi="Times New Roman"/>
+          <w:sz w:val="24"/>
+          <w:szCs w:val="28"/>
+        </w:rPr>
+        <w:t>:</w:t>
+      </w:r>
+    </w:p>
+    <w:p>
+      <w:pPr>
+        <w:pStyle w:val="tdtext1"/>
+        <w:ind w:hanging="0" w:left="567"/>
+        <w:rPr>
+          <w:rFonts w:ascii="Times New Roman" w:hAnsi="Times New Roman"/>
+          <w:sz w:val="24"/>
+          <w:szCs w:val="28"/>
+        </w:rPr>
+      </w:pPr>
+      <w:r>
+        <w:rPr>
+          <w:rFonts w:ascii="Times New Roman" w:hAnsi="Times New Roman"/>
+          <w:sz w:val="24"/>
+          <w:szCs w:val="28"/>
+        </w:rPr>
+        <w:t xml:space="preserve">- процессор: </w:t>
+      </w:r>
+      <w:r>
+        <w:rPr>
+          <w:rFonts w:ascii="Times New Roman" w:hAnsi="Times New Roman"/>
+          <w:sz w:val="24"/>
+          <w:szCs w:val="28"/>
+        </w:rPr>
+        <w:t>AMD Ryzen 5 3500 OEM, 6 x 3.6 ГГц</w:t>
+      </w:r>
+    </w:p>
+    <w:p>
+      <w:pPr>
+        <w:pStyle w:val="tdtext1"/>
+        <w:ind w:hanging="0" w:left="567"/>
+        <w:rPr>
+          <w:rFonts w:ascii="Times New Roman" w:hAnsi="Times New Roman"/>
+          <w:sz w:val="24"/>
+          <w:szCs w:val="28"/>
+        </w:rPr>
+      </w:pPr>
+      <w:r>
+        <w:rPr>
+          <w:rFonts w:ascii="Times New Roman" w:hAnsi="Times New Roman"/>
+          <w:sz w:val="24"/>
+          <w:szCs w:val="28"/>
+        </w:rPr>
+        <w:t>- оперативная память: Kingston FURY Beast Black</w:t>
+      </w:r>
+    </w:p>
+    <w:p>
+      <w:pPr>
+        <w:pStyle w:val="tdtext1"/>
+        <w:ind w:hanging="0" w:left="567"/>
+        <w:rPr>
+          <w:rFonts w:ascii="Times New Roman" w:hAnsi="Times New Roman"/>
+          <w:sz w:val="24"/>
+          <w:szCs w:val="28"/>
+        </w:rPr>
+      </w:pPr>
+      <w:r>
+        <w:rPr>
+          <w:rFonts w:ascii="Times New Roman" w:hAnsi="Times New Roman"/>
+          <w:sz w:val="24"/>
+          <w:szCs w:val="28"/>
+        </w:rPr>
+        <w:t xml:space="preserve">- </w:t>
+      </w:r>
+      <w:r>
+        <w:rPr>
+          <w:rFonts w:ascii="Times New Roman" w:hAnsi="Times New Roman"/>
+          <w:sz w:val="24"/>
+          <w:szCs w:val="28"/>
+        </w:rPr>
+        <w:t>SATA накопитель: 240 ГБ 2.5" SATA накопитель ADATA SU650</w:t>
+      </w:r>
+    </w:p>
+    <w:p>
+      <w:pPr>
+        <w:pStyle w:val="tdtext1"/>
+        <w:ind w:hanging="0" w:left="567"/>
+        <w:rPr>
+          <w:rFonts w:ascii="Times New Roman" w:hAnsi="Times New Roman"/>
+          <w:sz w:val="24"/>
+          <w:szCs w:val="28"/>
+        </w:rPr>
+      </w:pPr>
+      <w:r>
+        <w:rPr>
+          <w:rFonts w:ascii="Times New Roman" w:hAnsi="Times New Roman"/>
+          <w:sz w:val="24"/>
+          <w:szCs w:val="28"/>
+        </w:rPr>
+        <w:t>- Сетевая карта TP-Link TG-3468</w:t>
+      </w:r>
+    </w:p>
+    <w:p>
+      <w:pPr>
+        <w:pStyle w:val="tdtext1"/>
+        <w:ind w:hanging="0" w:left="567"/>
+        <w:rPr>
+          <w:rFonts w:ascii="Times New Roman" w:hAnsi="Times New Roman"/>
+          <w:sz w:val="24"/>
+          <w:szCs w:val="28"/>
+        </w:rPr>
+      </w:pPr>
+      <w:r>
+        <w:rPr>
+          <w:rFonts w:ascii="Times New Roman" w:hAnsi="Times New Roman"/>
+          <w:sz w:val="24"/>
+          <w:szCs w:val="28"/>
+        </w:rPr>
+        <w:t>- Материнская плата MSI PRO H610M-E DDR4</w:t>
+      </w:r>
+    </w:p>
+    <w:p>
+      <w:pPr>
+        <w:pStyle w:val="tdtext1"/>
+        <w:ind w:hanging="0" w:left="567"/>
+        <w:rPr>
+          <w:rFonts w:ascii="Times New Roman" w:hAnsi="Times New Roman"/>
+          <w:sz w:val="24"/>
+          <w:szCs w:val="28"/>
+        </w:rPr>
+      </w:pPr>
+      <w:r>
+        <w:rPr>
+          <w:rFonts w:ascii="Times New Roman" w:hAnsi="Times New Roman"/>
+          <w:sz w:val="24"/>
+          <w:szCs w:val="28"/>
+        </w:rPr>
+        <w:t xml:space="preserve">Для компьютера </w:t>
+      </w:r>
+      <w:r>
+        <w:rPr>
+          <w:rFonts w:ascii="Times New Roman" w:hAnsi="Times New Roman"/>
+          <w:sz w:val="24"/>
+          <w:szCs w:val="28"/>
+        </w:rPr>
+        <w:t>3 (сервера):</w:t>
+      </w:r>
+    </w:p>
+    <w:p>
+      <w:pPr>
+        <w:pStyle w:val="tdtext1"/>
+        <w:ind w:hanging="0" w:left="567"/>
+        <w:rPr>
+          <w:rFonts w:ascii="Times New Roman" w:hAnsi="Times New Roman"/>
+          <w:sz w:val="24"/>
+          <w:szCs w:val="28"/>
+        </w:rPr>
+      </w:pPr>
+      <w:r>
+        <w:rPr>
+          <w:rFonts w:ascii="Times New Roman" w:hAnsi="Times New Roman"/>
+          <w:sz w:val="24"/>
+          <w:szCs w:val="28"/>
+        </w:rPr>
+        <w:t>- процессор: Intel Xeon Silver 4214 OEM, 12 x 2.2 ГГц</w:t>
+      </w:r>
+    </w:p>
+    <w:p>
+      <w:pPr>
+        <w:pStyle w:val="tdtext1"/>
+        <w:ind w:hanging="0" w:left="567"/>
+        <w:rPr>
+          <w:rFonts w:ascii="Times New Roman" w:hAnsi="Times New Roman"/>
+          <w:sz w:val="24"/>
+          <w:szCs w:val="28"/>
+        </w:rPr>
+      </w:pPr>
+      <w:r>
+        <w:rPr>
+          <w:rFonts w:ascii="Times New Roman" w:hAnsi="Times New Roman"/>
+          <w:sz w:val="24"/>
+          <w:szCs w:val="28"/>
+        </w:rPr>
+        <w:t>- оперативная память: Kingston FURY Beast Black</w:t>
+      </w:r>
+    </w:p>
+    <w:p>
+      <w:pPr>
+        <w:pStyle w:val="tdtext1"/>
+        <w:ind w:hanging="0" w:left="567"/>
+        <w:rPr>
+          <w:rFonts w:ascii="Times New Roman" w:hAnsi="Times New Roman"/>
+          <w:sz w:val="24"/>
+          <w:szCs w:val="28"/>
+        </w:rPr>
+      </w:pPr>
+      <w:r>
+        <w:rPr>
+          <w:rFonts w:ascii="Times New Roman" w:hAnsi="Times New Roman"/>
+          <w:sz w:val="24"/>
+          <w:szCs w:val="28"/>
+        </w:rPr>
+        <w:t xml:space="preserve">- </w:t>
+      </w:r>
+      <w:r>
+        <w:rPr>
+          <w:rFonts w:ascii="Times New Roman" w:hAnsi="Times New Roman"/>
+          <w:sz w:val="24"/>
+          <w:szCs w:val="28"/>
+        </w:rPr>
+        <w:t>SATA накопитель: 960 ГБ 2.5" SATA накопитель Kingston A400</w:t>
+      </w:r>
+    </w:p>
+    <w:p>
+      <w:pPr>
+        <w:pStyle w:val="tdtext1"/>
+        <w:ind w:hanging="0" w:left="567"/>
+        <w:rPr>
+          <w:rFonts w:ascii="Times New Roman" w:hAnsi="Times New Roman"/>
+          <w:sz w:val="24"/>
+          <w:szCs w:val="28"/>
+        </w:rPr>
+      </w:pPr>
+      <w:r>
+        <w:rPr>
+          <w:rFonts w:ascii="Times New Roman" w:hAnsi="Times New Roman"/>
+          <w:sz w:val="24"/>
+          <w:szCs w:val="28"/>
+        </w:rPr>
+        <w:t>- Сетевая карта TP-Link TG-3468</w:t>
+      </w:r>
+    </w:p>
+    <w:p>
+      <w:pPr>
+        <w:pStyle w:val="tdtext1"/>
+        <w:ind w:hanging="0" w:left="567"/>
+        <w:rPr>
+          <w:rFonts w:ascii="Times New Roman" w:hAnsi="Times New Roman"/>
+          <w:sz w:val="24"/>
+          <w:szCs w:val="28"/>
+        </w:rPr>
+      </w:pPr>
+      <w:r>
+        <w:rPr>
+          <w:rFonts w:ascii="Times New Roman" w:hAnsi="Times New Roman"/>
+          <w:sz w:val="24"/>
+          <w:szCs w:val="28"/>
+        </w:rPr>
+        <w:t>- Материнская плата Supermicro X12DPL-i6 ATX LGA 4189</w:t>
+      </w:r>
+    </w:p>
+    <w:p>
+      <w:pPr>
+        <w:pStyle w:val="tdtext1"/>
+        <w:ind w:hanging="0" w:left="567"/>
+        <w:rPr>
+          <w:rFonts w:ascii="Times New Roman" w:hAnsi="Times New Roman"/>
+          <w:sz w:val="24"/>
+          <w:szCs w:val="28"/>
+        </w:rPr>
+      </w:pPr>
+      <w:r>
+        <w:rPr>
+          <w:rFonts w:ascii="Times New Roman" w:hAnsi="Times New Roman"/>
+          <w:sz w:val="24"/>
+          <w:szCs w:val="28"/>
+        </w:rPr>
+        <w:t>Маршрутизатор (Router):</w:t>
+      </w:r>
+    </w:p>
+    <w:p>
+      <w:pPr>
+        <w:pStyle w:val="tdtext1"/>
+        <w:ind w:hanging="0" w:left="567"/>
+        <w:rPr>
+          <w:rFonts w:ascii="Times New Roman" w:hAnsi="Times New Roman"/>
+          <w:sz w:val="24"/>
+          <w:szCs w:val="28"/>
+        </w:rPr>
+      </w:pPr>
+      <w:r>
+        <w:rPr>
+          <w:rFonts w:ascii="Times New Roman" w:hAnsi="Times New Roman"/>
+          <w:sz w:val="24"/>
+          <w:szCs w:val="28"/>
+        </w:rPr>
+        <w:t xml:space="preserve">- модель MikroTik hEX PoE </w:t>
+      </w:r>
+    </w:p>
+    <w:p>
+      <w:pPr>
+        <w:pStyle w:val="tdtext1"/>
+        <w:ind w:hanging="0" w:left="567"/>
+        <w:rPr>
+          <w:rFonts w:ascii="Times New Roman" w:hAnsi="Times New Roman"/>
+          <w:sz w:val="24"/>
+          <w:szCs w:val="28"/>
+        </w:rPr>
+      </w:pPr>
+      <w:r>
+        <w:rPr>
+          <w:rFonts w:ascii="Times New Roman" w:hAnsi="Times New Roman"/>
+          <w:sz w:val="24"/>
+          <w:szCs w:val="28"/>
+        </w:rPr>
+        <w:t xml:space="preserve">Коммутатор (Switch): </w:t>
+      </w:r>
+    </w:p>
+    <w:p>
+      <w:pPr>
+        <w:pStyle w:val="tdtext1"/>
+        <w:ind w:hanging="0" w:left="567"/>
+        <w:rPr>
+          <w:rFonts w:ascii="Times New Roman" w:hAnsi="Times New Roman"/>
+          <w:sz w:val="24"/>
+          <w:szCs w:val="28"/>
+        </w:rPr>
+      </w:pPr>
+      <w:r>
+        <w:rPr>
+          <w:rFonts w:ascii="Times New Roman" w:hAnsi="Times New Roman"/>
+          <w:sz w:val="24"/>
+          <w:szCs w:val="28"/>
+        </w:rPr>
+        <w:t>- модель MikroTik hEX S RB760iGS</w:t>
       </w:r>
     </w:p>
     <w:p>
@@ -4675,10 +5820,23 @@
         <w:ind w:firstLine="708"/>
         <w:rPr/>
       </w:pPr>
-      <w:commentRangeStart w:id="4"/>
+      <w:commentRangeStart w:id="3"/>
       <w:r>
         <w:rPr/>
-        <w:t xml:space="preserve">Для проведения испытаний необходимо установить </w:t>
+        <w:t>Для проведения испытаний необходимо установить:</w:t>
+      </w:r>
+    </w:p>
+    <w:p>
+      <w:pPr>
+        <w:pStyle w:val="Normal"/>
+        <w:suppressAutoHyphens w:val="true"/>
+        <w:spacing w:before="120" w:after="120"/>
+        <w:ind w:firstLine="708"/>
+        <w:rPr/>
+      </w:pPr>
+      <w:r>
+        <w:rPr/>
+        <w:t xml:space="preserve"> </w:t>
       </w:r>
     </w:p>
     <w:p>
@@ -4782,14 +5940,12 @@
         <w:rPr/>
         <w:t xml:space="preserve"> на сервер.</w:t>
       </w:r>
-      <w:commentRangeEnd w:id="4"/>
-      <w:r>
-        <w:commentReference w:id="4"/>
-      </w:r>
-      <w:r>
-        <w:rPr>
-          <w:szCs w:val="24"/>
-        </w:rPr>
+      <w:commentRangeEnd w:id="3"/>
+      <w:r>
+        <w:commentReference w:id="3"/>
+      </w:r>
+      <w:r>
+        <w:rPr/>
       </w:r>
     </w:p>
     <w:p>
@@ -4850,23 +6006,7 @@
           <w:sz w:val="24"/>
           <w:szCs w:val="28"/>
         </w:rPr>
-        <w:t xml:space="preserve">1. </w:t>
-      </w:r>
-      <w:r>
-        <w:rPr>
-          <w:rFonts w:ascii="Times New Roman" w:hAnsi="Times New Roman"/>
-          <w:sz w:val="24"/>
-          <w:szCs w:val="28"/>
-        </w:rPr>
-        <w:t>Испытания</w:t>
-      </w:r>
-      <w:r>
-        <w:rPr>
-          <w:rFonts w:ascii="Times New Roman" w:hAnsi="Times New Roman"/>
-          <w:sz w:val="24"/>
-          <w:szCs w:val="28"/>
-        </w:rPr>
-        <w:t xml:space="preserve"> управления доступом;</w:t>
+        <w:t>1. Испытания управления доступом;</w:t>
       </w:r>
     </w:p>
     <w:p>
@@ -5018,23 +6158,7 @@
           <w:sz w:val="24"/>
           <w:szCs w:val="28"/>
         </w:rPr>
-        <w:t>8. Пров</w:t>
-      </w:r>
-      <w:r>
-        <w:rPr>
-          <w:rFonts w:ascii="Times New Roman" w:hAnsi="Times New Roman"/>
-          <w:sz w:val="24"/>
-          <w:szCs w:val="28"/>
-        </w:rPr>
-        <w:t>ерка</w:t>
-      </w:r>
-      <w:r>
-        <w:rPr>
-          <w:rFonts w:ascii="Times New Roman" w:hAnsi="Times New Roman"/>
-          <w:sz w:val="24"/>
-          <w:szCs w:val="28"/>
-        </w:rPr>
-        <w:t xml:space="preserve"> руководства администратора безопасности;</w:t>
+        <w:t>8. Проверка руководства администратора безопасности;</w:t>
       </w:r>
     </w:p>
     <w:p>
@@ -6723,7 +7847,7 @@
           <w:sz w:val="24"/>
           <w:lang w:val="en-US"/>
         </w:rPr>
-        <w:t>RU.</w:t>
+        <w:t>643.</w:t>
       </w:r>
       <w:r>
         <w:rPr>
@@ -7033,7 +8157,7 @@
           <w:rFonts w:ascii="Times New Roman" w:hAnsi="Times New Roman"/>
           <w:sz w:val="24"/>
         </w:rPr>
-        <w:t xml:space="preserve"> RU.</w:t>
+        <w:t xml:space="preserve"> 643.</w:t>
       </w:r>
       <w:r>
         <w:rPr>
@@ -7113,7 +8237,7 @@
           <w:sz w:val="24"/>
           <w:szCs w:val="28"/>
         </w:rPr>
-        <w:t>. Протокол тестовых испытаний RU.1037804000563.001001.00001-01 92 02.</w:t>
+        <w:t>. Протокол тестовых испытаний 643.1037804000563.001001.00001-01 92 02.</w:t>
       </w:r>
     </w:p>
     <w:p>
@@ -7232,7 +8356,7 @@
           <w:sz w:val="24"/>
           <w:szCs w:val="28"/>
         </w:rPr>
-        <w:t>RU.1037804000563.001001.00001-01 90 01.</w:t>
+        <w:t>643.1037804000563.001001.00001-01 90 01.</w:t>
       </w:r>
     </w:p>
     <w:p>
@@ -8438,12 +9562,12 @@
         <w:gridCol w:w="1038"/>
         <w:gridCol w:w="944"/>
         <w:gridCol w:w="1058"/>
-        <w:gridCol w:w="1074"/>
+        <w:gridCol w:w="1075"/>
         <w:gridCol w:w="741"/>
         <w:gridCol w:w="1029"/>
         <w:gridCol w:w="121"/>
         <w:gridCol w:w="1028"/>
-        <w:gridCol w:w="834"/>
+        <w:gridCol w:w="833"/>
       </w:tblGrid>
       <w:tr>
         <w:trPr>
@@ -8500,7 +9624,7 @@
         </w:tc>
         <w:tc>
           <w:tcPr>
-            <w:tcW w:w="3902" w:type="dxa"/>
+            <w:tcW w:w="3903" w:type="dxa"/>
             <w:gridSpan w:val="4"/>
             <w:tcBorders>
               <w:bottom w:val="single" w:sz="2" w:space="0" w:color="000000"/>
@@ -8548,7 +9672,7 @@
         </w:tc>
         <w:tc>
           <w:tcPr>
-            <w:tcW w:w="1983" w:type="dxa"/>
+            <w:tcW w:w="1982" w:type="dxa"/>
             <w:gridSpan w:val="3"/>
             <w:tcBorders/>
             <w:shd w:color="auto" w:fill="auto" w:val="clear"/>
@@ -8642,8 +9766,8 @@
               <w:spacing w:lineRule="auto" w:line="240" w:before="0" w:after="0"/>
               <w:rPr/>
             </w:pPr>
-            <w:bookmarkStart w:id="10" w:name="_Toc152698956"/>
-            <w:bookmarkStart w:id="11" w:name="_Toc149722103"/>
+            <w:bookmarkStart w:id="10" w:name="_Toc149722103"/>
+            <w:bookmarkStart w:id="11" w:name="_Toc152698956"/>
             <w:r>
               <w:rPr/>
               <w:t>Лист регистрации изменений</w:t>
@@ -8711,7 +9835,7 @@
         </w:tc>
         <w:tc>
           <w:tcPr>
-            <w:tcW w:w="1074" w:type="dxa"/>
+            <w:tcW w:w="1075" w:type="dxa"/>
             <w:vMerge w:val="restart"/>
             <w:tcBorders>
               <w:top w:val="single" w:sz="4" w:space="0" w:color="000000"/>
@@ -8843,7 +9967,7 @@
         </w:tc>
         <w:tc>
           <w:tcPr>
-            <w:tcW w:w="834" w:type="dxa"/>
+            <w:tcW w:w="833" w:type="dxa"/>
             <w:vMerge w:val="restart"/>
             <w:tcBorders>
               <w:top w:val="single" w:sz="4" w:space="0" w:color="000000"/>
@@ -9053,7 +10177,7 @@
         </w:tc>
         <w:tc>
           <w:tcPr>
-            <w:tcW w:w="1074" w:type="dxa"/>
+            <w:tcW w:w="1075" w:type="dxa"/>
             <w:vMerge w:val="continue"/>
             <w:tcBorders>
               <w:top w:val="single" w:sz="4" w:space="0" w:color="000000"/>
@@ -9174,7 +10298,7 @@
         </w:tc>
         <w:tc>
           <w:tcPr>
-            <w:tcW w:w="834" w:type="dxa"/>
+            <w:tcW w:w="833" w:type="dxa"/>
             <w:vMerge w:val="continue"/>
             <w:tcBorders>
               <w:top w:val="single" w:sz="4" w:space="0" w:color="000000"/>
@@ -9388,7 +10512,7 @@
         </w:tc>
         <w:tc>
           <w:tcPr>
-            <w:tcW w:w="1074" w:type="dxa"/>
+            <w:tcW w:w="1075" w:type="dxa"/>
             <w:tcBorders>
               <w:top w:val="single" w:sz="4" w:space="0" w:color="000000"/>
               <w:left w:val="single" w:sz="4" w:space="0" w:color="000000"/>
@@ -9513,7 +10637,7 @@
         </w:tc>
         <w:tc>
           <w:tcPr>
-            <w:tcW w:w="834" w:type="dxa"/>
+            <w:tcW w:w="833" w:type="dxa"/>
             <w:tcBorders>
               <w:top w:val="single" w:sz="4" w:space="0" w:color="000000"/>
               <w:left w:val="single" w:sz="4" w:space="0" w:color="000000"/>
@@ -9718,7 +10842,7 @@
         </w:tc>
         <w:tc>
           <w:tcPr>
-            <w:tcW w:w="1074" w:type="dxa"/>
+            <w:tcW w:w="1075" w:type="dxa"/>
             <w:tcBorders>
               <w:top w:val="single" w:sz="4" w:space="0" w:color="000000"/>
               <w:left w:val="single" w:sz="4" w:space="0" w:color="000000"/>
@@ -9835,7 +10959,7 @@
         </w:tc>
         <w:tc>
           <w:tcPr>
-            <w:tcW w:w="834" w:type="dxa"/>
+            <w:tcW w:w="833" w:type="dxa"/>
             <w:tcBorders>
               <w:top w:val="single" w:sz="4" w:space="0" w:color="000000"/>
               <w:left w:val="single" w:sz="4" w:space="0" w:color="000000"/>
@@ -10038,7 +11162,7 @@
         </w:tc>
         <w:tc>
           <w:tcPr>
-            <w:tcW w:w="1074" w:type="dxa"/>
+            <w:tcW w:w="1075" w:type="dxa"/>
             <w:tcBorders>
               <w:top w:val="single" w:sz="4" w:space="0" w:color="000000"/>
               <w:left w:val="single" w:sz="4" w:space="0" w:color="000000"/>
@@ -10155,7 +11279,7 @@
         </w:tc>
         <w:tc>
           <w:tcPr>
-            <w:tcW w:w="834" w:type="dxa"/>
+            <w:tcW w:w="833" w:type="dxa"/>
             <w:tcBorders>
               <w:top w:val="single" w:sz="4" w:space="0" w:color="000000"/>
               <w:left w:val="single" w:sz="4" w:space="0" w:color="000000"/>
@@ -10358,7 +11482,7 @@
         </w:tc>
         <w:tc>
           <w:tcPr>
-            <w:tcW w:w="1074" w:type="dxa"/>
+            <w:tcW w:w="1075" w:type="dxa"/>
             <w:tcBorders>
               <w:top w:val="single" w:sz="4" w:space="0" w:color="000000"/>
               <w:left w:val="single" w:sz="4" w:space="0" w:color="000000"/>
@@ -10475,7 +11599,7 @@
         </w:tc>
         <w:tc>
           <w:tcPr>
-            <w:tcW w:w="834" w:type="dxa"/>
+            <w:tcW w:w="833" w:type="dxa"/>
             <w:tcBorders>
               <w:top w:val="single" w:sz="4" w:space="0" w:color="000000"/>
               <w:left w:val="single" w:sz="4" w:space="0" w:color="000000"/>
@@ -10678,7 +11802,7 @@
         </w:tc>
         <w:tc>
           <w:tcPr>
-            <w:tcW w:w="1074" w:type="dxa"/>
+            <w:tcW w:w="1075" w:type="dxa"/>
             <w:tcBorders>
               <w:top w:val="single" w:sz="4" w:space="0" w:color="000000"/>
               <w:left w:val="single" w:sz="4" w:space="0" w:color="000000"/>
@@ -10795,7 +11919,7 @@
         </w:tc>
         <w:tc>
           <w:tcPr>
-            <w:tcW w:w="834" w:type="dxa"/>
+            <w:tcW w:w="833" w:type="dxa"/>
             <w:tcBorders>
               <w:top w:val="single" w:sz="4" w:space="0" w:color="000000"/>
               <w:left w:val="single" w:sz="4" w:space="0" w:color="000000"/>
@@ -10998,7 +12122,7 @@
         </w:tc>
         <w:tc>
           <w:tcPr>
-            <w:tcW w:w="1074" w:type="dxa"/>
+            <w:tcW w:w="1075" w:type="dxa"/>
             <w:tcBorders>
               <w:top w:val="single" w:sz="4" w:space="0" w:color="000000"/>
               <w:left w:val="single" w:sz="4" w:space="0" w:color="000000"/>
@@ -11115,7 +12239,7 @@
         </w:tc>
         <w:tc>
           <w:tcPr>
-            <w:tcW w:w="834" w:type="dxa"/>
+            <w:tcW w:w="833" w:type="dxa"/>
             <w:tcBorders>
               <w:top w:val="single" w:sz="4" w:space="0" w:color="000000"/>
               <w:left w:val="single" w:sz="4" w:space="0" w:color="000000"/>
@@ -11318,7 +12442,7 @@
         </w:tc>
         <w:tc>
           <w:tcPr>
-            <w:tcW w:w="1074" w:type="dxa"/>
+            <w:tcW w:w="1075" w:type="dxa"/>
             <w:tcBorders>
               <w:top w:val="single" w:sz="4" w:space="0" w:color="000000"/>
               <w:left w:val="single" w:sz="4" w:space="0" w:color="000000"/>
@@ -11435,7 +12559,7 @@
         </w:tc>
         <w:tc>
           <w:tcPr>
-            <w:tcW w:w="834" w:type="dxa"/>
+            <w:tcW w:w="833" w:type="dxa"/>
             <w:tcBorders>
               <w:top w:val="single" w:sz="4" w:space="0" w:color="000000"/>
               <w:left w:val="single" w:sz="4" w:space="0" w:color="000000"/>
@@ -11638,7 +12762,7 @@
         </w:tc>
         <w:tc>
           <w:tcPr>
-            <w:tcW w:w="1074" w:type="dxa"/>
+            <w:tcW w:w="1075" w:type="dxa"/>
             <w:tcBorders>
               <w:top w:val="single" w:sz="4" w:space="0" w:color="000000"/>
               <w:left w:val="single" w:sz="4" w:space="0" w:color="000000"/>
@@ -11755,7 +12879,7 @@
         </w:tc>
         <w:tc>
           <w:tcPr>
-            <w:tcW w:w="834" w:type="dxa"/>
+            <w:tcW w:w="833" w:type="dxa"/>
             <w:tcBorders>
               <w:top w:val="single" w:sz="4" w:space="0" w:color="000000"/>
               <w:left w:val="single" w:sz="4" w:space="0" w:color="000000"/>
@@ -11958,7 +13082,7 @@
         </w:tc>
         <w:tc>
           <w:tcPr>
-            <w:tcW w:w="1074" w:type="dxa"/>
+            <w:tcW w:w="1075" w:type="dxa"/>
             <w:tcBorders>
               <w:top w:val="single" w:sz="4" w:space="0" w:color="000000"/>
               <w:left w:val="single" w:sz="4" w:space="0" w:color="000000"/>
@@ -12075,7 +13199,7 @@
         </w:tc>
         <w:tc>
           <w:tcPr>
-            <w:tcW w:w="834" w:type="dxa"/>
+            <w:tcW w:w="833" w:type="dxa"/>
             <w:tcBorders>
               <w:top w:val="single" w:sz="4" w:space="0" w:color="000000"/>
               <w:left w:val="single" w:sz="4" w:space="0" w:color="000000"/>
@@ -12278,7 +13402,7 @@
         </w:tc>
         <w:tc>
           <w:tcPr>
-            <w:tcW w:w="1074" w:type="dxa"/>
+            <w:tcW w:w="1075" w:type="dxa"/>
             <w:tcBorders>
               <w:top w:val="single" w:sz="4" w:space="0" w:color="000000"/>
               <w:left w:val="single" w:sz="4" w:space="0" w:color="000000"/>
@@ -12395,7 +13519,7 @@
         </w:tc>
         <w:tc>
           <w:tcPr>
-            <w:tcW w:w="834" w:type="dxa"/>
+            <w:tcW w:w="833" w:type="dxa"/>
             <w:tcBorders>
               <w:top w:val="single" w:sz="4" w:space="0" w:color="000000"/>
               <w:left w:val="single" w:sz="4" w:space="0" w:color="000000"/>
@@ -12598,7 +13722,7 @@
         </w:tc>
         <w:tc>
           <w:tcPr>
-            <w:tcW w:w="1074" w:type="dxa"/>
+            <w:tcW w:w="1075" w:type="dxa"/>
             <w:tcBorders>
               <w:top w:val="single" w:sz="4" w:space="0" w:color="000000"/>
               <w:left w:val="single" w:sz="4" w:space="0" w:color="000000"/>
@@ -12715,7 +13839,7 @@
         </w:tc>
         <w:tc>
           <w:tcPr>
-            <w:tcW w:w="834" w:type="dxa"/>
+            <w:tcW w:w="833" w:type="dxa"/>
             <w:tcBorders>
               <w:top w:val="single" w:sz="4" w:space="0" w:color="000000"/>
               <w:left w:val="single" w:sz="4" w:space="0" w:color="000000"/>
@@ -12918,7 +14042,7 @@
         </w:tc>
         <w:tc>
           <w:tcPr>
-            <w:tcW w:w="1074" w:type="dxa"/>
+            <w:tcW w:w="1075" w:type="dxa"/>
             <w:tcBorders>
               <w:top w:val="single" w:sz="4" w:space="0" w:color="000000"/>
               <w:left w:val="single" w:sz="4" w:space="0" w:color="000000"/>
@@ -13035,7 +14159,7 @@
         </w:tc>
         <w:tc>
           <w:tcPr>
-            <w:tcW w:w="834" w:type="dxa"/>
+            <w:tcW w:w="833" w:type="dxa"/>
             <w:tcBorders>
               <w:top w:val="single" w:sz="4" w:space="0" w:color="000000"/>
               <w:left w:val="single" w:sz="4" w:space="0" w:color="000000"/>
@@ -13238,7 +14362,7 @@
         </w:tc>
         <w:tc>
           <w:tcPr>
-            <w:tcW w:w="1074" w:type="dxa"/>
+            <w:tcW w:w="1075" w:type="dxa"/>
             <w:tcBorders>
               <w:top w:val="single" w:sz="4" w:space="0" w:color="000000"/>
               <w:left w:val="single" w:sz="4" w:space="0" w:color="000000"/>
@@ -13355,7 +14479,7 @@
         </w:tc>
         <w:tc>
           <w:tcPr>
-            <w:tcW w:w="834" w:type="dxa"/>
+            <w:tcW w:w="833" w:type="dxa"/>
             <w:tcBorders>
               <w:top w:val="single" w:sz="4" w:space="0" w:color="000000"/>
               <w:left w:val="single" w:sz="4" w:space="0" w:color="000000"/>
@@ -13558,7 +14682,7 @@
         </w:tc>
         <w:tc>
           <w:tcPr>
-            <w:tcW w:w="1074" w:type="dxa"/>
+            <w:tcW w:w="1075" w:type="dxa"/>
             <w:tcBorders>
               <w:top w:val="single" w:sz="4" w:space="0" w:color="000000"/>
               <w:left w:val="single" w:sz="4" w:space="0" w:color="000000"/>
@@ -13675,7 +14799,7 @@
         </w:tc>
         <w:tc>
           <w:tcPr>
-            <w:tcW w:w="834" w:type="dxa"/>
+            <w:tcW w:w="833" w:type="dxa"/>
             <w:tcBorders>
               <w:top w:val="single" w:sz="4" w:space="0" w:color="000000"/>
               <w:left w:val="single" w:sz="4" w:space="0" w:color="000000"/>
@@ -13878,7 +15002,7 @@
         </w:tc>
         <w:tc>
           <w:tcPr>
-            <w:tcW w:w="1074" w:type="dxa"/>
+            <w:tcW w:w="1075" w:type="dxa"/>
             <w:tcBorders>
               <w:top w:val="single" w:sz="4" w:space="0" w:color="000000"/>
               <w:left w:val="single" w:sz="4" w:space="0" w:color="000000"/>
@@ -13995,7 +15119,7 @@
         </w:tc>
         <w:tc>
           <w:tcPr>
-            <w:tcW w:w="834" w:type="dxa"/>
+            <w:tcW w:w="833" w:type="dxa"/>
             <w:tcBorders>
               <w:top w:val="single" w:sz="4" w:space="0" w:color="000000"/>
               <w:left w:val="single" w:sz="4" w:space="0" w:color="000000"/>
@@ -14198,7 +15322,7 @@
         </w:tc>
         <w:tc>
           <w:tcPr>
-            <w:tcW w:w="1074" w:type="dxa"/>
+            <w:tcW w:w="1075" w:type="dxa"/>
             <w:tcBorders>
               <w:top w:val="single" w:sz="4" w:space="0" w:color="000000"/>
               <w:left w:val="single" w:sz="4" w:space="0" w:color="000000"/>
@@ -14315,7 +15439,7 @@
         </w:tc>
         <w:tc>
           <w:tcPr>
-            <w:tcW w:w="834" w:type="dxa"/>
+            <w:tcW w:w="833" w:type="dxa"/>
             <w:tcBorders>
               <w:top w:val="single" w:sz="4" w:space="0" w:color="000000"/>
               <w:left w:val="single" w:sz="4" w:space="0" w:color="000000"/>
@@ -14518,7 +15642,7 @@
         </w:tc>
         <w:tc>
           <w:tcPr>
-            <w:tcW w:w="1074" w:type="dxa"/>
+            <w:tcW w:w="1075" w:type="dxa"/>
             <w:tcBorders>
               <w:top w:val="single" w:sz="4" w:space="0" w:color="000000"/>
               <w:left w:val="single" w:sz="4" w:space="0" w:color="000000"/>
@@ -14635,7 +15759,7 @@
         </w:tc>
         <w:tc>
           <w:tcPr>
-            <w:tcW w:w="834" w:type="dxa"/>
+            <w:tcW w:w="833" w:type="dxa"/>
             <w:tcBorders>
               <w:top w:val="single" w:sz="4" w:space="0" w:color="000000"/>
               <w:left w:val="single" w:sz="4" w:space="0" w:color="000000"/>
@@ -14838,7 +15962,7 @@
         </w:tc>
         <w:tc>
           <w:tcPr>
-            <w:tcW w:w="1074" w:type="dxa"/>
+            <w:tcW w:w="1075" w:type="dxa"/>
             <w:tcBorders>
               <w:top w:val="single" w:sz="4" w:space="0" w:color="000000"/>
               <w:left w:val="single" w:sz="4" w:space="0" w:color="000000"/>
@@ -14955,7 +16079,7 @@
         </w:tc>
         <w:tc>
           <w:tcPr>
-            <w:tcW w:w="834" w:type="dxa"/>
+            <w:tcW w:w="833" w:type="dxa"/>
             <w:tcBorders>
               <w:top w:val="single" w:sz="4" w:space="0" w:color="000000"/>
               <w:left w:val="single" w:sz="4" w:space="0" w:color="000000"/>
@@ -15158,7 +16282,7 @@
         </w:tc>
         <w:tc>
           <w:tcPr>
-            <w:tcW w:w="1074" w:type="dxa"/>
+            <w:tcW w:w="1075" w:type="dxa"/>
             <w:tcBorders>
               <w:top w:val="single" w:sz="4" w:space="0" w:color="000000"/>
               <w:left w:val="single" w:sz="4" w:space="0" w:color="000000"/>
@@ -15275,7 +16399,7 @@
         </w:tc>
         <w:tc>
           <w:tcPr>
-            <w:tcW w:w="834" w:type="dxa"/>
+            <w:tcW w:w="833" w:type="dxa"/>
             <w:tcBorders>
               <w:top w:val="single" w:sz="4" w:space="0" w:color="000000"/>
               <w:left w:val="single" w:sz="4" w:space="0" w:color="000000"/>
@@ -15478,7 +16602,7 @@
         </w:tc>
         <w:tc>
           <w:tcPr>
-            <w:tcW w:w="1074" w:type="dxa"/>
+            <w:tcW w:w="1075" w:type="dxa"/>
             <w:tcBorders>
               <w:top w:val="single" w:sz="4" w:space="0" w:color="000000"/>
               <w:left w:val="single" w:sz="4" w:space="0" w:color="000000"/>
@@ -15595,7 +16719,7 @@
         </w:tc>
         <w:tc>
           <w:tcPr>
-            <w:tcW w:w="834" w:type="dxa"/>
+            <w:tcW w:w="833" w:type="dxa"/>
             <w:tcBorders>
               <w:top w:val="single" w:sz="4" w:space="0" w:color="000000"/>
               <w:left w:val="single" w:sz="4" w:space="0" w:color="000000"/>
@@ -15798,7 +16922,7 @@
         </w:tc>
         <w:tc>
           <w:tcPr>
-            <w:tcW w:w="1074" w:type="dxa"/>
+            <w:tcW w:w="1075" w:type="dxa"/>
             <w:tcBorders>
               <w:top w:val="single" w:sz="4" w:space="0" w:color="000000"/>
               <w:left w:val="single" w:sz="4" w:space="0" w:color="000000"/>
@@ -15915,7 +17039,7 @@
         </w:tc>
         <w:tc>
           <w:tcPr>
-            <w:tcW w:w="834" w:type="dxa"/>
+            <w:tcW w:w="833" w:type="dxa"/>
             <w:tcBorders>
               <w:top w:val="single" w:sz="4" w:space="0" w:color="000000"/>
               <w:left w:val="single" w:sz="4" w:space="0" w:color="000000"/>
@@ -16118,7 +17242,7 @@
         </w:tc>
         <w:tc>
           <w:tcPr>
-            <w:tcW w:w="1074" w:type="dxa"/>
+            <w:tcW w:w="1075" w:type="dxa"/>
             <w:tcBorders>
               <w:top w:val="single" w:sz="4" w:space="0" w:color="000000"/>
               <w:left w:val="single" w:sz="4" w:space="0" w:color="000000"/>
@@ -16235,7 +17359,7 @@
         </w:tc>
         <w:tc>
           <w:tcPr>
-            <w:tcW w:w="834" w:type="dxa"/>
+            <w:tcW w:w="833" w:type="dxa"/>
             <w:tcBorders>
               <w:top w:val="single" w:sz="4" w:space="0" w:color="000000"/>
               <w:left w:val="single" w:sz="4" w:space="0" w:color="000000"/>
@@ -16438,7 +17562,7 @@
         </w:tc>
         <w:tc>
           <w:tcPr>
-            <w:tcW w:w="1074" w:type="dxa"/>
+            <w:tcW w:w="1075" w:type="dxa"/>
             <w:tcBorders>
               <w:top w:val="single" w:sz="4" w:space="0" w:color="000000"/>
               <w:left w:val="single" w:sz="4" w:space="0" w:color="000000"/>
@@ -16555,7 +17679,7 @@
         </w:tc>
         <w:tc>
           <w:tcPr>
-            <w:tcW w:w="834" w:type="dxa"/>
+            <w:tcW w:w="833" w:type="dxa"/>
             <w:tcBorders>
               <w:top w:val="single" w:sz="4" w:space="0" w:color="000000"/>
               <w:left w:val="single" w:sz="4" w:space="0" w:color="000000"/>
@@ -16758,7 +17882,7 @@
         </w:tc>
         <w:tc>
           <w:tcPr>
-            <w:tcW w:w="1074" w:type="dxa"/>
+            <w:tcW w:w="1075" w:type="dxa"/>
             <w:tcBorders>
               <w:top w:val="single" w:sz="4" w:space="0" w:color="000000"/>
               <w:left w:val="single" w:sz="4" w:space="0" w:color="000000"/>
@@ -16875,7 +17999,7 @@
         </w:tc>
         <w:tc>
           <w:tcPr>
-            <w:tcW w:w="834" w:type="dxa"/>
+            <w:tcW w:w="833" w:type="dxa"/>
             <w:tcBorders>
               <w:top w:val="single" w:sz="4" w:space="0" w:color="000000"/>
               <w:left w:val="single" w:sz="4" w:space="0" w:color="000000"/>
@@ -17078,7 +18202,7 @@
         </w:tc>
         <w:tc>
           <w:tcPr>
-            <w:tcW w:w="1074" w:type="dxa"/>
+            <w:tcW w:w="1075" w:type="dxa"/>
             <w:tcBorders>
               <w:top w:val="single" w:sz="4" w:space="0" w:color="000000"/>
               <w:left w:val="single" w:sz="4" w:space="0" w:color="000000"/>
@@ -17195,7 +18319,7 @@
         </w:tc>
         <w:tc>
           <w:tcPr>
-            <w:tcW w:w="834" w:type="dxa"/>
+            <w:tcW w:w="833" w:type="dxa"/>
             <w:tcBorders>
               <w:top w:val="single" w:sz="4" w:space="0" w:color="000000"/>
               <w:left w:val="single" w:sz="4" w:space="0" w:color="000000"/>
@@ -17398,7 +18522,7 @@
         </w:tc>
         <w:tc>
           <w:tcPr>
-            <w:tcW w:w="1074" w:type="dxa"/>
+            <w:tcW w:w="1075" w:type="dxa"/>
             <w:tcBorders>
               <w:top w:val="single" w:sz="4" w:space="0" w:color="000000"/>
               <w:left w:val="single" w:sz="4" w:space="0" w:color="000000"/>
@@ -17515,7 +18639,7 @@
         </w:tc>
         <w:tc>
           <w:tcPr>
-            <w:tcW w:w="834" w:type="dxa"/>
+            <w:tcW w:w="833" w:type="dxa"/>
             <w:tcBorders>
               <w:top w:val="single" w:sz="4" w:space="0" w:color="000000"/>
               <w:left w:val="single" w:sz="4" w:space="0" w:color="000000"/>
@@ -17718,7 +18842,7 @@
         </w:tc>
         <w:tc>
           <w:tcPr>
-            <w:tcW w:w="1074" w:type="dxa"/>
+            <w:tcW w:w="1075" w:type="dxa"/>
             <w:tcBorders>
               <w:top w:val="single" w:sz="4" w:space="0" w:color="000000"/>
               <w:left w:val="single" w:sz="4" w:space="0" w:color="000000"/>
@@ -17835,7 +18959,7 @@
         </w:tc>
         <w:tc>
           <w:tcPr>
-            <w:tcW w:w="834" w:type="dxa"/>
+            <w:tcW w:w="833" w:type="dxa"/>
             <w:tcBorders>
               <w:top w:val="single" w:sz="4" w:space="0" w:color="000000"/>
               <w:left w:val="single" w:sz="4" w:space="0" w:color="000000"/>
@@ -18038,7 +19162,7 @@
         </w:tc>
         <w:tc>
           <w:tcPr>
-            <w:tcW w:w="1074" w:type="dxa"/>
+            <w:tcW w:w="1075" w:type="dxa"/>
             <w:tcBorders>
               <w:top w:val="single" w:sz="4" w:space="0" w:color="000000"/>
               <w:left w:val="single" w:sz="4" w:space="0" w:color="000000"/>
@@ -18155,7 +19279,7 @@
         </w:tc>
         <w:tc>
           <w:tcPr>
-            <w:tcW w:w="834" w:type="dxa"/>
+            <w:tcW w:w="833" w:type="dxa"/>
             <w:tcBorders>
               <w:top w:val="single" w:sz="4" w:space="0" w:color="000000"/>
               <w:left w:val="single" w:sz="4" w:space="0" w:color="000000"/>
@@ -18358,7 +19482,7 @@
         </w:tc>
         <w:tc>
           <w:tcPr>
-            <w:tcW w:w="1074" w:type="dxa"/>
+            <w:tcW w:w="1075" w:type="dxa"/>
             <w:tcBorders>
               <w:top w:val="single" w:sz="4" w:space="0" w:color="000000"/>
               <w:left w:val="single" w:sz="4" w:space="0" w:color="000000"/>
@@ -18475,7 +19599,7 @@
         </w:tc>
         <w:tc>
           <w:tcPr>
-            <w:tcW w:w="834" w:type="dxa"/>
+            <w:tcW w:w="833" w:type="dxa"/>
             <w:tcBorders>
               <w:top w:val="single" w:sz="4" w:space="0" w:color="000000"/>
               <w:left w:val="single" w:sz="4" w:space="0" w:color="000000"/>
@@ -18678,7 +19802,7 @@
         </w:tc>
         <w:tc>
           <w:tcPr>
-            <w:tcW w:w="1074" w:type="dxa"/>
+            <w:tcW w:w="1075" w:type="dxa"/>
             <w:tcBorders>
               <w:top w:val="single" w:sz="4" w:space="0" w:color="000000"/>
               <w:left w:val="single" w:sz="4" w:space="0" w:color="000000"/>
@@ -18795,7 +19919,7 @@
         </w:tc>
         <w:tc>
           <w:tcPr>
-            <w:tcW w:w="834" w:type="dxa"/>
+            <w:tcW w:w="833" w:type="dxa"/>
             <w:tcBorders>
               <w:top w:val="single" w:sz="4" w:space="0" w:color="000000"/>
               <w:left w:val="single" w:sz="4" w:space="0" w:color="000000"/>
@@ -18838,9 +19962,8 @@
       </w:r>
     </w:p>
     <w:sectPr>
-      <w:headerReference w:type="even" r:id="rId12"/>
-      <w:headerReference w:type="default" r:id="rId13"/>
-      <w:headerReference w:type="first" r:id="rId14"/>
+      <w:headerReference w:type="default" r:id="rId10"/>
+      <w:headerReference w:type="first" r:id="rId11"/>
       <w:type w:val="nextPage"/>
       <w:pgSz w:w="11906" w:h="16838"/>
       <w:pgMar w:left="1701" w:right="850" w:gutter="0" w:header="283" w:top="993" w:footer="0" w:bottom="1134"/>
@@ -18859,7 +19982,7 @@
   <w:comment w:id="0" w:author="Unknown Author" w:date="2024-10-18T11:20:06Z" w:initials="">
     <w:p>
       <w:pPr>
-        <w:overflowPunct w:val="false"/>
+        <w:overflowPunct w:val="true"/>
         <w:spacing w:before="0" w:after="0" w:lineRule="auto" w:line="240"/>
         <w:jc w:val="left"/>
         <w:rPr/>
@@ -18875,7 +19998,7 @@
     </w:p>
     <w:p>
       <w:pPr>
-        <w:overflowPunct w:val="false"/>
+        <w:overflowPunct w:val="true"/>
         <w:spacing w:before="0" w:after="0" w:lineRule="auto" w:line="240"/>
         <w:jc w:val="left"/>
         <w:rPr/>
@@ -18891,7 +20014,7 @@
     </w:p>
     <w:p>
       <w:pPr>
-        <w:overflowPunct w:val="false"/>
+        <w:overflowPunct w:val="true"/>
         <w:spacing w:before="0" w:after="0" w:lineRule="auto" w:line="240"/>
         <w:jc w:val="left"/>
         <w:rPr/>
@@ -18907,7 +20030,7 @@
     </w:p>
     <w:p>
       <w:pPr>
-        <w:overflowPunct w:val="false"/>
+        <w:overflowPunct w:val="true"/>
         <w:spacing w:before="0" w:after="0" w:lineRule="auto" w:line="240"/>
         <w:jc w:val="left"/>
         <w:rPr/>
@@ -18923,7 +20046,7 @@
     </w:p>
     <w:p>
       <w:pPr>
-        <w:overflowPunct w:val="false"/>
+        <w:overflowPunct w:val="true"/>
         <w:spacing w:before="0" w:after="0" w:lineRule="auto" w:line="240"/>
         <w:jc w:val="left"/>
         <w:rPr/>
@@ -18941,7 +20064,7 @@
   <w:comment w:id="1" w:author="Unknown Author" w:date="2024-10-18T11:19:10Z" w:initials="">
     <w:p>
       <w:pPr>
-        <w:overflowPunct w:val="false"/>
+        <w:overflowPunct w:val="true"/>
         <w:spacing w:before="0" w:after="0" w:lineRule="auto" w:line="240"/>
         <w:jc w:val="left"/>
         <w:rPr/>
@@ -18957,7 +20080,7 @@
     </w:p>
     <w:p>
       <w:pPr>
-        <w:overflowPunct w:val="false"/>
+        <w:overflowPunct w:val="true"/>
         <w:spacing w:before="0" w:after="0" w:lineRule="auto" w:line="240"/>
         <w:jc w:val="left"/>
         <w:rPr/>
@@ -18975,7 +20098,7 @@
   <w:comment w:id="2" w:author="Unknown Author" w:date="2024-10-18T11:18:39Z" w:initials="">
     <w:p>
       <w:pPr>
-        <w:overflowPunct w:val="false"/>
+        <w:overflowPunct w:val="true"/>
         <w:spacing w:before="0" w:after="0" w:lineRule="auto" w:line="240"/>
         <w:jc w:val="left"/>
         <w:rPr/>
@@ -18991,7 +20114,7 @@
     </w:p>
     <w:p>
       <w:pPr>
-        <w:overflowPunct w:val="false"/>
+        <w:overflowPunct w:val="true"/>
         <w:spacing w:before="0" w:after="0" w:lineRule="auto" w:line="240"/>
         <w:jc w:val="left"/>
         <w:rPr/>
@@ -19007,7 +20130,7 @@
     </w:p>
     <w:p>
       <w:pPr>
-        <w:overflowPunct w:val="false"/>
+        <w:overflowPunct w:val="true"/>
         <w:spacing w:before="0" w:after="0" w:lineRule="auto" w:line="240"/>
         <w:jc w:val="left"/>
         <w:rPr/>
@@ -19023,7 +20146,7 @@
     </w:p>
     <w:p>
       <w:pPr>
-        <w:overflowPunct w:val="false"/>
+        <w:overflowPunct w:val="true"/>
         <w:spacing w:before="0" w:after="0" w:lineRule="auto" w:line="240"/>
         <w:jc w:val="left"/>
         <w:rPr/>
@@ -19039,7 +20162,7 @@
     </w:p>
     <w:p>
       <w:pPr>
-        <w:overflowPunct w:val="false"/>
+        <w:overflowPunct w:val="true"/>
         <w:spacing w:before="0" w:after="0" w:lineRule="auto" w:line="240"/>
         <w:jc w:val="left"/>
         <w:rPr/>
@@ -19055,7 +20178,7 @@
     </w:p>
     <w:p>
       <w:pPr>
-        <w:overflowPunct w:val="false"/>
+        <w:overflowPunct w:val="true"/>
         <w:spacing w:before="0" w:after="0" w:lineRule="auto" w:line="240"/>
         <w:jc w:val="left"/>
         <w:rPr/>
@@ -19071,7 +20194,7 @@
     </w:p>
     <w:p>
       <w:pPr>
-        <w:overflowPunct w:val="false"/>
+        <w:overflowPunct w:val="true"/>
         <w:spacing w:before="0" w:after="0" w:lineRule="auto" w:line="240"/>
         <w:jc w:val="left"/>
         <w:rPr/>
@@ -19087,7 +20210,7 @@
     </w:p>
     <w:p>
       <w:pPr>
-        <w:overflowPunct w:val="false"/>
+        <w:overflowPunct w:val="true"/>
         <w:spacing w:before="0" w:after="0" w:lineRule="auto" w:line="240"/>
         <w:jc w:val="left"/>
         <w:rPr/>
@@ -19103,7 +20226,7 @@
     </w:p>
     <w:p>
       <w:pPr>
-        <w:overflowPunct w:val="false"/>
+        <w:overflowPunct w:val="true"/>
         <w:spacing w:before="0" w:after="0" w:lineRule="auto" w:line="240"/>
         <w:jc w:val="left"/>
         <w:rPr/>
@@ -19118,28 +20241,10 @@
       </w:r>
     </w:p>
   </w:comment>
-  <w:comment w:id="3" w:author="Unknown Author" w:date="2024-10-18T11:44:06Z" w:initials="">
-    <w:p>
-      <w:pPr>
-        <w:overflowPunct w:val="false"/>
-        <w:spacing w:before="0" w:after="0" w:lineRule="auto" w:line="240"/>
-        <w:jc w:val="left"/>
-        <w:rPr/>
-      </w:pPr>
-      <w:r>
-        <w:rPr>
-          <w:rFonts w:ascii="Liberation Serif" w:hAnsi="Liberation Serif" w:eastAsia="DejaVu Sans" w:cs="Noto Sans Arabic"/>
-          <w:szCs w:val="24"/>
-          <w:lang w:val="en-US" w:eastAsia="en-US" w:bidi="en-US"/>
-        </w:rPr>
-        <w:t>Добавить описание всех СВТ</w:t>
-      </w:r>
-    </w:p>
-  </w:comment>
-  <w:comment w:id="4" w:author="Unknown Author" w:date="2024-10-18T11:43:41Z" w:initials="">
-    <w:p>
-      <w:pPr>
-        <w:overflowPunct w:val="false"/>
+  <w:comment w:id="3" w:author="Unknown Author" w:date="2024-10-18T11:43:41Z" w:initials="">
+    <w:p>
+      <w:pPr>
+        <w:overflowPunct w:val="true"/>
         <w:spacing w:before="0" w:after="0" w:lineRule="auto" w:line="240"/>
         <w:jc w:val="left"/>
         <w:rPr/>
@@ -19159,112 +20264,6 @@
 
 <file path=word/header1.xml><?xml version="1.0" encoding="utf-8"?>
 <w:hdr xmlns:o="urn:schemas-microsoft-com:office:office" xmlns:r="http://schemas.openxmlformats.org/officeDocument/2006/relationships" xmlns:v="urn:schemas-microsoft-com:vml" xmlns:w="http://schemas.openxmlformats.org/wordprocessingml/2006/main" xmlns:w10="urn:schemas-microsoft-com:office:word" xmlns:wp="http://schemas.openxmlformats.org/drawingml/2006/wordprocessingDrawing" xmlns:wps="http://schemas.microsoft.com/office/word/2010/wordprocessingShape" xmlns:wpg="http://schemas.microsoft.com/office/word/2010/wordprocessingGroup" xmlns:mc="http://schemas.openxmlformats.org/markup-compatibility/2006" xmlns:wp14="http://schemas.microsoft.com/office/word/2010/wordprocessingDrawing" xmlns:w14="http://schemas.microsoft.com/office/word/2010/wordml" xmlns:w15="http://schemas.microsoft.com/office/word/2012/wordml" mc:Ignorable="w14 wp14 w15">
-  <w:p>
-    <w:pPr>
-      <w:pStyle w:val="Header"/>
-      <w:spacing w:before="0" w:after="120"/>
-      <w:rPr/>
-    </w:pPr>
-    <w:r>
-      <w:rPr/>
-    </w:r>
-  </w:p>
-</w:hdr>
-</file>
-
-<file path=word/header10.xml><?xml version="1.0" encoding="utf-8"?>
-<w:hdr xmlns:o="urn:schemas-microsoft-com:office:office" xmlns:r="http://schemas.openxmlformats.org/officeDocument/2006/relationships" xmlns:v="urn:schemas-microsoft-com:vml" xmlns:w="http://schemas.openxmlformats.org/wordprocessingml/2006/main" xmlns:w10="urn:schemas-microsoft-com:office:word" xmlns:wp="http://schemas.openxmlformats.org/drawingml/2006/wordprocessingDrawing" xmlns:wps="http://schemas.microsoft.com/office/word/2010/wordprocessingShape" xmlns:wpg="http://schemas.microsoft.com/office/word/2010/wordprocessingGroup" xmlns:mc="http://schemas.openxmlformats.org/markup-compatibility/2006" xmlns:wp14="http://schemas.microsoft.com/office/word/2010/wordprocessingDrawing" xmlns:w14="http://schemas.microsoft.com/office/word/2010/wordml" xmlns:w15="http://schemas.microsoft.com/office/word/2012/wordml" mc:Ignorable="w14 wp14 w15">
-  <w:p>
-    <w:pPr>
-      <w:pStyle w:val="Header"/>
-      <w:spacing w:before="0" w:after="120"/>
-      <w:rPr/>
-    </w:pPr>
-    <w:r>
-      <w:rPr/>
-    </w:r>
-  </w:p>
-</w:hdr>
-</file>
-
-<file path=word/header11.xml><?xml version="1.0" encoding="utf-8"?>
-<w:hdr xmlns:o="urn:schemas-microsoft-com:office:office" xmlns:r="http://schemas.openxmlformats.org/officeDocument/2006/relationships" xmlns:v="urn:schemas-microsoft-com:vml" xmlns:w="http://schemas.openxmlformats.org/wordprocessingml/2006/main" xmlns:w10="urn:schemas-microsoft-com:office:word" xmlns:wp="http://schemas.openxmlformats.org/drawingml/2006/wordprocessingDrawing" xmlns:wps="http://schemas.microsoft.com/office/word/2010/wordprocessingShape" xmlns:wpg="http://schemas.microsoft.com/office/word/2010/wordprocessingGroup" xmlns:mc="http://schemas.openxmlformats.org/markup-compatibility/2006" xmlns:wp14="http://schemas.microsoft.com/office/word/2010/wordprocessingDrawing" xmlns:w14="http://schemas.microsoft.com/office/word/2010/wordml" xmlns:w15="http://schemas.microsoft.com/office/word/2012/wordml" mc:Ignorable="w14 wp14 w15">
-  <w:p>
-    <w:pPr>
-      <w:pStyle w:val="Header"/>
-      <w:rPr>
-        <w:szCs w:val="28"/>
-      </w:rPr>
-    </w:pPr>
-    <w:r>
-      <w:rPr/>
-      <w:fldChar w:fldCharType="begin"/>
-    </w:r>
-    <w:r>
-      <w:rPr/>
-      <w:instrText xml:space="preserve"> PAGE </w:instrText>
-    </w:r>
-    <w:r>
-      <w:rPr/>
-      <w:fldChar w:fldCharType="separate"/>
-    </w:r>
-    <w:r>
-      <w:rPr/>
-      <w:t>3</w:t>
-    </w:r>
-    <w:r>
-      <w:rPr/>
-      <w:fldChar w:fldCharType="end"/>
-    </w:r>
-  </w:p>
-  <w:p>
-    <w:pPr>
-      <w:pStyle w:val="Header"/>
-      <w:spacing w:before="0" w:after="120"/>
-      <w:rPr/>
-    </w:pPr>
-    <w:r>
-      <w:rPr>
-        <w:szCs w:val="24"/>
-        <w:lang w:val="en-US"/>
-      </w:rPr>
-      <w:t>RU.1037804000563.001</w:t>
-    </w:r>
-    <w:r>
-      <w:rPr>
-        <w:szCs w:val="24"/>
-      </w:rPr>
-      <w:t>00</w:t>
-    </w:r>
-    <w:r>
-      <w:rPr>
-        <w:szCs w:val="24"/>
-        <w:lang w:val="en-US"/>
-      </w:rPr>
-      <w:t>1.00001-01 51 01</w:t>
-    </w:r>
-  </w:p>
-</w:hdr>
-</file>
-
-<file path=word/header12.xml><?xml version="1.0" encoding="utf-8"?>
-<w:hdr xmlns:o="urn:schemas-microsoft-com:office:office" xmlns:r="http://schemas.openxmlformats.org/officeDocument/2006/relationships" xmlns:v="urn:schemas-microsoft-com:vml" xmlns:w="http://schemas.openxmlformats.org/wordprocessingml/2006/main" xmlns:w10="urn:schemas-microsoft-com:office:word" xmlns:wp="http://schemas.openxmlformats.org/drawingml/2006/wordprocessingDrawing" xmlns:wps="http://schemas.microsoft.com/office/word/2010/wordprocessingShape" xmlns:wpg="http://schemas.microsoft.com/office/word/2010/wordprocessingGroup" xmlns:mc="http://schemas.openxmlformats.org/markup-compatibility/2006" xmlns:wp14="http://schemas.microsoft.com/office/word/2010/wordprocessingDrawing" xmlns:w14="http://schemas.microsoft.com/office/word/2010/wordml" xmlns:w15="http://schemas.microsoft.com/office/word/2012/wordml" mc:Ignorable="w14 wp14 w15">
-  <w:p>
-    <w:pPr>
-      <w:pStyle w:val="Normal"/>
-      <w:spacing w:before="0" w:after="0"/>
-      <w:rPr>
-        <w:sz w:val="28"/>
-        <w:szCs w:val="28"/>
-      </w:rPr>
-    </w:pPr>
-    <w:r>
-      <w:rPr>
-        <w:sz w:val="28"/>
-        <w:szCs w:val="28"/>
-      </w:rPr>
-    </w:r>
-  </w:p>
   <w:p>
     <w:pPr>
       <w:pStyle w:val="Header"/>
@@ -19361,21 +20360,6 @@
   <w:p>
     <w:pPr>
       <w:pStyle w:val="Header"/>
-      <w:spacing w:before="0" w:after="120"/>
-      <w:rPr/>
-    </w:pPr>
-    <w:r>
-      <w:rPr/>
-    </w:r>
-  </w:p>
-</w:hdr>
-</file>
-
-<file path=word/header5.xml><?xml version="1.0" encoding="utf-8"?>
-<w:hdr xmlns:o="urn:schemas-microsoft-com:office:office" xmlns:r="http://schemas.openxmlformats.org/officeDocument/2006/relationships" xmlns:v="urn:schemas-microsoft-com:vml" xmlns:w="http://schemas.openxmlformats.org/wordprocessingml/2006/main" xmlns:w10="urn:schemas-microsoft-com:office:word" xmlns:wp="http://schemas.openxmlformats.org/drawingml/2006/wordprocessingDrawing" xmlns:wps="http://schemas.microsoft.com/office/word/2010/wordprocessingShape" xmlns:wpg="http://schemas.microsoft.com/office/word/2010/wordprocessingGroup" xmlns:mc="http://schemas.openxmlformats.org/markup-compatibility/2006" xmlns:wp14="http://schemas.microsoft.com/office/word/2010/wordprocessingDrawing" xmlns:w14="http://schemas.microsoft.com/office/word/2010/wordml" xmlns:w15="http://schemas.microsoft.com/office/word/2012/wordml" mc:Ignorable="w14 wp14 w15">
-  <w:p>
-    <w:pPr>
-      <w:pStyle w:val="Header"/>
       <w:rPr>
         <w:szCs w:val="28"/>
       </w:rPr>
@@ -19434,7 +20418,7 @@
 </w:hdr>
 </file>
 
-<file path=word/header6.xml><?xml version="1.0" encoding="utf-8"?>
+<file path=word/header5.xml><?xml version="1.0" encoding="utf-8"?>
 <w:hdr xmlns:o="urn:schemas-microsoft-com:office:office" xmlns:r="http://schemas.openxmlformats.org/officeDocument/2006/relationships" xmlns:v="urn:schemas-microsoft-com:vml" xmlns:w="http://schemas.openxmlformats.org/wordprocessingml/2006/main" xmlns:w10="urn:schemas-microsoft-com:office:word" xmlns:wp="http://schemas.openxmlformats.org/drawingml/2006/wordprocessingDrawing" xmlns:wps="http://schemas.microsoft.com/office/word/2010/wordprocessingShape" xmlns:wpg="http://schemas.microsoft.com/office/word/2010/wordprocessingGroup" xmlns:mc="http://schemas.openxmlformats.org/markup-compatibility/2006" xmlns:wp14="http://schemas.microsoft.com/office/word/2010/wordprocessingDrawing" xmlns:w14="http://schemas.microsoft.com/office/word/2010/wordml" xmlns:w15="http://schemas.microsoft.com/office/word/2012/wordml" mc:Ignorable="w14 wp14 w15">
   <w:p>
     <w:pPr>
@@ -19449,22 +20433,7 @@
 </w:hdr>
 </file>
 
-<file path=word/header7.xml><?xml version="1.0" encoding="utf-8"?>
-<w:hdr xmlns:o="urn:schemas-microsoft-com:office:office" xmlns:r="http://schemas.openxmlformats.org/officeDocument/2006/relationships" xmlns:v="urn:schemas-microsoft-com:vml" xmlns:w="http://schemas.openxmlformats.org/wordprocessingml/2006/main" xmlns:w10="urn:schemas-microsoft-com:office:word" xmlns:wp="http://schemas.openxmlformats.org/drawingml/2006/wordprocessingDrawing" xmlns:wps="http://schemas.microsoft.com/office/word/2010/wordprocessingShape" xmlns:wpg="http://schemas.microsoft.com/office/word/2010/wordprocessingGroup" xmlns:mc="http://schemas.openxmlformats.org/markup-compatibility/2006" xmlns:wp14="http://schemas.microsoft.com/office/word/2010/wordprocessingDrawing" xmlns:w14="http://schemas.microsoft.com/office/word/2010/wordml" xmlns:w15="http://schemas.microsoft.com/office/word/2012/wordml" mc:Ignorable="w14 wp14 w15">
-  <w:p>
-    <w:pPr>
-      <w:pStyle w:val="Header"/>
-      <w:spacing w:before="0" w:after="120"/>
-      <w:rPr/>
-    </w:pPr>
-    <w:r>
-      <w:rPr/>
-    </w:r>
-  </w:p>
-</w:hdr>
-</file>
-
-<file path=word/header8.xml><?xml version="1.0" encoding="utf-8"?>
+<file path=word/header6.xml><?xml version="1.0" encoding="utf-8"?>
 <w:hdr xmlns:o="urn:schemas-microsoft-com:office:office" xmlns:r="http://schemas.openxmlformats.org/officeDocument/2006/relationships" xmlns:v="urn:schemas-microsoft-com:vml" xmlns:w="http://schemas.openxmlformats.org/wordprocessingml/2006/main" xmlns:w10="urn:schemas-microsoft-com:office:word" xmlns:wp="http://schemas.openxmlformats.org/drawingml/2006/wordprocessingDrawing" xmlns:wps="http://schemas.microsoft.com/office/word/2010/wordprocessingShape" xmlns:wpg="http://schemas.microsoft.com/office/word/2010/wordprocessingGroup" xmlns:mc="http://schemas.openxmlformats.org/markup-compatibility/2006" xmlns:wp14="http://schemas.microsoft.com/office/word/2010/wordprocessingDrawing" xmlns:w14="http://schemas.microsoft.com/office/word/2010/wordml" xmlns:w15="http://schemas.microsoft.com/office/word/2012/wordml" mc:Ignorable="w14 wp14 w15">
   <w:p>
     <w:pPr>
@@ -19495,7 +20464,7 @@
       <w:rPr>
         <w:szCs w:val="28"/>
       </w:rPr>
-      <w:t>4</w:t>
+      <w:t>5</w:t>
     </w:r>
     <w:r>
       <w:rPr>
@@ -19534,8 +20503,106 @@
 </w:hdr>
 </file>
 
+<file path=word/header7.xml><?xml version="1.0" encoding="utf-8"?>
+<w:hdr xmlns:o="urn:schemas-microsoft-com:office:office" xmlns:r="http://schemas.openxmlformats.org/officeDocument/2006/relationships" xmlns:v="urn:schemas-microsoft-com:vml" xmlns:w="http://schemas.openxmlformats.org/wordprocessingml/2006/main" xmlns:w10="urn:schemas-microsoft-com:office:word" xmlns:wp="http://schemas.openxmlformats.org/drawingml/2006/wordprocessingDrawing" xmlns:wps="http://schemas.microsoft.com/office/word/2010/wordprocessingShape" xmlns:wpg="http://schemas.microsoft.com/office/word/2010/wordprocessingGroup" xmlns:mc="http://schemas.openxmlformats.org/markup-compatibility/2006" xmlns:wp14="http://schemas.microsoft.com/office/word/2010/wordprocessingDrawing" xmlns:w14="http://schemas.microsoft.com/office/word/2010/wordml" xmlns:w15="http://schemas.microsoft.com/office/word/2012/wordml" mc:Ignorable="w14 wp14 w15">
+  <w:p>
+    <w:pPr>
+      <w:pStyle w:val="Header"/>
+      <w:spacing w:before="0" w:after="120"/>
+      <w:rPr/>
+    </w:pPr>
+    <w:r>
+      <w:rPr/>
+    </w:r>
+  </w:p>
+</w:hdr>
+</file>
+
+<file path=word/header8.xml><?xml version="1.0" encoding="utf-8"?>
+<w:hdr xmlns:o="urn:schemas-microsoft-com:office:office" xmlns:r="http://schemas.openxmlformats.org/officeDocument/2006/relationships" xmlns:v="urn:schemas-microsoft-com:vml" xmlns:w="http://schemas.openxmlformats.org/wordprocessingml/2006/main" xmlns:w10="urn:schemas-microsoft-com:office:word" xmlns:wp="http://schemas.openxmlformats.org/drawingml/2006/wordprocessingDrawing" xmlns:wps="http://schemas.microsoft.com/office/word/2010/wordprocessingShape" xmlns:wpg="http://schemas.microsoft.com/office/word/2010/wordprocessingGroup" xmlns:mc="http://schemas.openxmlformats.org/markup-compatibility/2006" xmlns:wp14="http://schemas.microsoft.com/office/word/2010/wordprocessingDrawing" xmlns:w14="http://schemas.microsoft.com/office/word/2010/wordml" xmlns:w15="http://schemas.microsoft.com/office/word/2012/wordml" mc:Ignorable="w14 wp14 w15">
+  <w:p>
+    <w:pPr>
+      <w:pStyle w:val="Header"/>
+      <w:jc w:val="center"/>
+      <w:rPr/>
+    </w:pPr>
+    <w:r>
+      <w:rPr/>
+      <w:fldChar w:fldCharType="begin"/>
+    </w:r>
+    <w:r>
+      <w:rPr/>
+      <w:instrText xml:space="preserve"> PAGE </w:instrText>
+    </w:r>
+    <w:r>
+      <w:rPr/>
+      <w:fldChar w:fldCharType="separate"/>
+    </w:r>
+    <w:r>
+      <w:rPr/>
+      <w:t>16</w:t>
+    </w:r>
+    <w:r>
+      <w:rPr/>
+      <w:fldChar w:fldCharType="end"/>
+    </w:r>
+  </w:p>
+  <w:p>
+    <w:pPr>
+      <w:pStyle w:val="Header"/>
+      <w:spacing w:before="0" w:after="120"/>
+      <w:jc w:val="center"/>
+      <w:rPr/>
+    </w:pPr>
+    <w:r>
+      <w:rPr>
+        <w:szCs w:val="24"/>
+        <w:lang w:val="en-US"/>
+      </w:rPr>
+      <w:t>643</w:t>
+    </w:r>
+    <w:r>
+      <w:rPr>
+        <w:szCs w:val="24"/>
+        <w:lang w:val="en-US"/>
+      </w:rPr>
+      <w:t>.1037804000563.001</w:t>
+    </w:r>
+    <w:r>
+      <w:rPr>
+        <w:szCs w:val="24"/>
+      </w:rPr>
+      <w:t>00</w:t>
+    </w:r>
+    <w:r>
+      <w:rPr>
+        <w:szCs w:val="24"/>
+        <w:lang w:val="en-US"/>
+      </w:rPr>
+      <w:t>1.00001-01 51 01</w:t>
+    </w:r>
+  </w:p>
+</w:hdr>
+</file>
+
 <file path=word/header9.xml><?xml version="1.0" encoding="utf-8"?>
 <w:hdr xmlns:o="urn:schemas-microsoft-com:office:office" xmlns:r="http://schemas.openxmlformats.org/officeDocument/2006/relationships" xmlns:v="urn:schemas-microsoft-com:vml" xmlns:w="http://schemas.openxmlformats.org/wordprocessingml/2006/main" xmlns:w10="urn:schemas-microsoft-com:office:word" xmlns:wp="http://schemas.openxmlformats.org/drawingml/2006/wordprocessingDrawing" xmlns:wps="http://schemas.microsoft.com/office/word/2010/wordprocessingShape" xmlns:wpg="http://schemas.microsoft.com/office/word/2010/wordprocessingGroup" xmlns:mc="http://schemas.openxmlformats.org/markup-compatibility/2006" xmlns:wp14="http://schemas.microsoft.com/office/word/2010/wordprocessingDrawing" xmlns:w14="http://schemas.microsoft.com/office/word/2010/wordml" xmlns:w15="http://schemas.microsoft.com/office/word/2012/wordml" mc:Ignorable="w14 wp14 w15">
+  <w:p>
+    <w:pPr>
+      <w:pStyle w:val="Normal"/>
+      <w:spacing w:before="0" w:after="0"/>
+      <w:rPr>
+        <w:sz w:val="28"/>
+        <w:szCs w:val="28"/>
+      </w:rPr>
+    </w:pPr>
+    <w:r>
+      <w:rPr>
+        <w:sz w:val="28"/>
+        <w:szCs w:val="28"/>
+      </w:rPr>
+    </w:r>
+  </w:p>
   <w:p>
     <w:pPr>
       <w:pStyle w:val="Header"/>
@@ -22326,6 +23393,27 @@
     <w:name w:val="Index Link"/>
     <w:qFormat/>
     <w:rPr/>
+  </w:style>
+  <w:style w:type="character" w:styleId="Bullets">
+    <w:name w:val="Bullets"/>
+    <w:qFormat/>
+    <w:rPr>
+      <w:rFonts w:ascii="OpenSymbol" w:hAnsi="OpenSymbol" w:eastAsia="OpenSymbol" w:cs="OpenSymbol"/>
+    </w:rPr>
+  </w:style>
+  <w:style w:type="character" w:styleId="SourceText">
+    <w:name w:val="Source Text"/>
+    <w:qFormat/>
+    <w:rPr>
+      <w:rFonts w:ascii="Liberation Mono" w:hAnsi="Liberation Mono" w:eastAsia="Liberation Mono" w:cs="Liberation Mono"/>
+    </w:rPr>
+  </w:style>
+  <w:style w:type="character" w:styleId="FollowedHyperlink">
+    <w:name w:val="FollowedHyperlink"/>
+    <w:rPr>
+      <w:color w:val="800000"/>
+      <w:u w:val="single"/>
+    </w:rPr>
   </w:style>
   <w:style w:type="paragraph" w:styleId="Heading">
     <w:name w:val="Heading"/>

</xml_diff>

<commit_message>
Add lr2_fw new prikols
</commit_message>
<xml_diff>
--- a/ЛР2_фаерволл.docx
+++ b/ЛР2_фаерволл.docx
@@ -2440,7 +2440,7 @@
         <w:t xml:space="preserve">51 01 </w:t>
       </w:r>
     </w:p>
-    <w:p xmlns:wp14="http://schemas.microsoft.com/office/word/2010/wordml" wp14:textId="77777777">
+    <w:p xmlns:wp14="http://schemas.microsoft.com/office/word/2010/wordml" wp14:textId="0FDC6E27">
       <w:pPr>
         <w:pStyle w:val="Normal"/>
         <w:spacing w:line="276" w:lineRule="auto"/>
@@ -2456,7 +2456,14 @@
           <w:sz w:val="28"/>
           <w:szCs w:val="28"/>
         </w:rPr>
-        <w:t>Листов 12</w:t>
+        <w:t>Листов 1</w:t>
+      </w:r>
+      <w:r>
+        <w:rPr>
+          <w:sz w:val="28"/>
+          <w:szCs w:val="28"/>
+        </w:rPr>
+        <w:t>9</w:t>
       </w:r>
     </w:p>
     <w:p xmlns:wp14="http://schemas.microsoft.com/office/word/2010/wordml" wp14:textId="77777777">

</xml_diff>